<commit_message>
Add new graphic to headloss worksheet
</commit_message>
<xml_diff>
--- a/lab-experiments/headloss/src/assets/headloss_worksheet.docx
+++ b/lab-experiments/headloss/src/assets/headloss_worksheet.docx
@@ -1,6 +1,6 @@
 
 <file path=word/document.xml><?xml version="1.0" encoding="utf-8"?>
-<w:document xmlns:wpc="http://schemas.microsoft.com/office/word/2010/wordprocessingCanvas" xmlns:cx="http://schemas.microsoft.com/office/drawing/2014/chartex" xmlns:cx1="http://schemas.microsoft.com/office/drawing/2015/9/8/chartex" xmlns:cx2="http://schemas.microsoft.com/office/drawing/2015/10/21/chartex" xmlns:cx3="http://schemas.microsoft.com/office/drawing/2016/5/9/chartex" xmlns:cx4="http://schemas.microsoft.com/office/drawing/2016/5/10/chartex" xmlns:cx5="http://schemas.microsoft.com/office/drawing/2016/5/11/chartex" xmlns:cx6="http://schemas.microsoft.com/office/drawing/2016/5/12/chartex" xmlns:cx7="http://schemas.microsoft.com/office/drawing/2016/5/13/chartex" xmlns:cx8="http://schemas.microsoft.com/office/drawing/2016/5/14/chartex" xmlns:mc="http://schemas.openxmlformats.org/markup-compatibility/2006" xmlns:aink="http://schemas.microsoft.com/office/drawing/2016/ink" xmlns:am3d="http://schemas.microsoft.com/office/drawing/2017/model3d" xmlns:o="urn:schemas-microsoft-com:office:office" xmlns:r="http://schemas.openxmlformats.org/officeDocument/2006/relationships" xmlns:m="http://schemas.openxmlformats.org/officeDocument/2006/math" xmlns:v="urn:schemas-microsoft-com:vml" xmlns:wp14="http://schemas.microsoft.com/office/word/2010/wordprocessingDrawing" xmlns:wp="http://schemas.openxmlformats.org/drawingml/2006/wordprocessingDrawing" xmlns:w10="urn:schemas-microsoft-com:office:word" xmlns:w="http://schemas.openxmlformats.org/wordprocessingml/2006/main" xmlns:w14="http://schemas.microsoft.com/office/word/2010/wordml" xmlns:w15="http://schemas.microsoft.com/office/word/2012/wordml" xmlns:w16cex="http://schemas.microsoft.com/office/word/2018/wordml/cex" xmlns:w16cid="http://schemas.microsoft.com/office/word/2016/wordml/cid" xmlns:w16="http://schemas.microsoft.com/office/word/2018/wordml" xmlns:w16se="http://schemas.microsoft.com/office/word/2015/wordml/symex" xmlns:wpg="http://schemas.microsoft.com/office/word/2010/wordprocessingGroup" xmlns:wpi="http://schemas.microsoft.com/office/word/2010/wordprocessingInk" xmlns:wne="http://schemas.microsoft.com/office/word/2006/wordml" xmlns:wps="http://schemas.microsoft.com/office/word/2010/wordprocessingShape" mc:Ignorable="w14 w15 w16se w16cid w16 w16cex wp14">
+<w:document xmlns:wpc="http://schemas.microsoft.com/office/word/2010/wordprocessingCanvas" xmlns:cx="http://schemas.microsoft.com/office/drawing/2014/chartex" xmlns:cx1="http://schemas.microsoft.com/office/drawing/2015/9/8/chartex" xmlns:cx2="http://schemas.microsoft.com/office/drawing/2015/10/21/chartex" xmlns:cx3="http://schemas.microsoft.com/office/drawing/2016/5/9/chartex" xmlns:cx4="http://schemas.microsoft.com/office/drawing/2016/5/10/chartex" xmlns:cx5="http://schemas.microsoft.com/office/drawing/2016/5/11/chartex" xmlns:cx6="http://schemas.microsoft.com/office/drawing/2016/5/12/chartex" xmlns:cx7="http://schemas.microsoft.com/office/drawing/2016/5/13/chartex" xmlns:cx8="http://schemas.microsoft.com/office/drawing/2016/5/14/chartex" xmlns:mc="http://schemas.openxmlformats.org/markup-compatibility/2006" xmlns:aink="http://schemas.microsoft.com/office/drawing/2016/ink" xmlns:am3d="http://schemas.microsoft.com/office/drawing/2017/model3d" xmlns:o="urn:schemas-microsoft-com:office:office" xmlns:oel="http://schemas.microsoft.com/office/2019/extlst" xmlns:r="http://schemas.openxmlformats.org/officeDocument/2006/relationships" xmlns:m="http://schemas.openxmlformats.org/officeDocument/2006/math" xmlns:v="urn:schemas-microsoft-com:vml" xmlns:wp14="http://schemas.microsoft.com/office/word/2010/wordprocessingDrawing" xmlns:wp="http://schemas.openxmlformats.org/drawingml/2006/wordprocessingDrawing" xmlns:w10="urn:schemas-microsoft-com:office:word" xmlns:w="http://schemas.openxmlformats.org/wordprocessingml/2006/main" xmlns:w14="http://schemas.microsoft.com/office/word/2010/wordml" xmlns:w15="http://schemas.microsoft.com/office/word/2012/wordml" xmlns:w16cex="http://schemas.microsoft.com/office/word/2018/wordml/cex" xmlns:w16cid="http://schemas.microsoft.com/office/word/2016/wordml/cid" xmlns:w16="http://schemas.microsoft.com/office/word/2018/wordml" xmlns:w16du="http://schemas.microsoft.com/office/word/2023/wordml/word16du" xmlns:w16sdtdh="http://schemas.microsoft.com/office/word/2020/wordml/sdtdatahash" xmlns:w16se="http://schemas.microsoft.com/office/word/2015/wordml/symex" xmlns:wpg="http://schemas.microsoft.com/office/word/2010/wordprocessingGroup" xmlns:wpi="http://schemas.microsoft.com/office/word/2010/wordprocessingInk" xmlns:wne="http://schemas.microsoft.com/office/word/2006/wordml" xmlns:wps="http://schemas.microsoft.com/office/word/2010/wordprocessingShape" mc:Ignorable="w14 w15 w16se w16cid w16 w16cex w16sdtdh w16du wp14">
   <w:body>
     <w:p>
       <w:pPr>
@@ -1722,7 +1722,7 @@
           </mc:Choice>
           <mc:Fallback>
             <w:pict>
-              <v:group w14:anchorId="26ECB5D2" id="Group 61" o:spid="_x0000_s1026" style="position:absolute;left:0;text-align:left;margin-left:0;margin-top:43.55pt;width:548.35pt;height:143.35pt;z-index:251637760;mso-width-relative:margin;mso-height-relative:margin" coordsize="66236,16709" o:gfxdata="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">
+              <v:group w14:anchorId="26ECB5D2" id="Group 61" o:spid="_x0000_s1026" style="position:absolute;left:0;text-align:left;margin-left:0;margin-top:43.55pt;width:548.35pt;height:143.35pt;z-index:251637760;mso-width-relative:margin;mso-height-relative:margin" coordsize="66236,16709" o:gfxdata="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">
                 <v:shapetype id="_x0000_t202" coordsize="21600,21600" o:spt="202" path="m,l,21600r21600,l21600,xe">
                   <v:stroke joinstyle="miter"/>
                   <v:path gradientshapeok="t" o:connecttype="rect"/>
@@ -2277,7 +2277,7 @@
           </mc:Choice>
           <mc:Fallback>
             <w:pict>
-              <v:group w14:anchorId="65BC853E" id="Group 238" o:spid="_x0000_s1062" style="position:absolute;margin-left:224.3pt;margin-top:130.5pt;width:204.6pt;height:23.7pt;z-index:251639808" coordsize="25984,3009" o:gfxdata="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">
+              <v:group w14:anchorId="65BC853E" id="Group 238" o:spid="_x0000_s1062" style="position:absolute;margin-left:224.3pt;margin-top:130.5pt;width:204.6pt;height:23.7pt;z-index:251639808" coordsize="25984,3009" o:gfxdata="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">
                 <v:shape id="_x0000_s1063" type="#_x0000_t202" style="position:absolute;top:76;width:3810;height:2933;visibility:visible;mso-wrap-style:square;v-text-anchor:top" o:gfxdata="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" filled="f" stroked="f">
                   <v:textbox>
                     <w:txbxContent>
@@ -3142,7 +3142,7 @@
           </mc:Choice>
           <mc:Fallback>
             <w:pict>
-              <v:group w14:anchorId="09707765" id="Group 3" o:spid="_x0000_s1066" style="position:absolute;margin-left:338.25pt;margin-top:4.5pt;width:196.15pt;height:132pt;z-index:251675648;mso-width-relative:margin" coordorigin="-304" coordsize="24911,16764" o:gfxdata="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">
+              <v:group w14:anchorId="09707765" id="Group 3" o:spid="_x0000_s1066" style="position:absolute;margin-left:338.25pt;margin-top:4.5pt;width:196.15pt;height:132pt;z-index:251675648;mso-width-relative:margin" coordorigin="-304" coordsize="24911,16764" o:gfxdata="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">
                 <v:group id="Group 4" o:spid="_x0000_s1067" style="position:absolute;left:457;top:8458;width:24149;height:8306" coordorigin=",-76" coordsize="24149,8305" o:gfxdata="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">
                   <v:line id="Straight Connector 5" o:spid="_x0000_s1068" style="position:absolute;visibility:visible;mso-wrap-style:square" from="76,-76" to="24149,-76" o:connectortype="straight" o:gfxdata="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" strokecolor="black [3213]" strokeweight="1pt">
                     <v:stroke joinstyle="miter"/>
@@ -3733,7 +3733,7 @@
           </mc:Choice>
           <mc:Fallback>
             <w:pict>
-              <v:group w14:anchorId="515B81F0" id="Group 2" o:spid="_x0000_s1075" style="position:absolute;margin-left:-2.5pt;margin-top:8.2pt;width:336pt;height:158.9pt;z-index:251659264;mso-width-relative:margin;mso-height-relative:margin" coordorigin="127,177" coordsize="42672,20180" o:gfxdata="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">
+              <v:group w14:anchorId="515B81F0" id="Group 2" o:spid="_x0000_s1075" style="position:absolute;margin-left:-2.5pt;margin-top:8.2pt;width:336pt;height:158.9pt;z-index:251659264;mso-width-relative:margin;mso-height-relative:margin" coordorigin="127,177" coordsize="42672,20180" o:gfxdata="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">
                 <v:group id="Group 30" o:spid="_x0000_s1076" style="position:absolute;left:127;top:698;width:42672;height:19660" coordorigin="127,76" coordsize="42672,19659" o:gfxdata="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">
                   <v:group id="Group 14" o:spid="_x0000_s1077" style="position:absolute;left:2819;top:76;width:39980;height:17221" coordorigin="999,233" coordsize="41899,19761" o:gfxdata="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">
                     <v:shape id="Straight Arrow Connector 15" o:spid="_x0000_s1078" type="#_x0000_t32" style="position:absolute;left:1107;top:19907;width:41792;height:0;visibility:visible;mso-wrap-style:square" o:connectortype="straight" o:gfxdata="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" strokecolor="black [3213]" strokeweight="1.5pt">
@@ -4274,7 +4274,7 @@
           </mc:Choice>
           <mc:Fallback>
             <w:pict>
-              <v:group w14:anchorId="577F77D4" id="Group 237" o:spid="_x0000_s1086" style="position:absolute;margin-left:338.2pt;margin-top:121.4pt;width:195.55pt;height:132pt;z-index:251642880;mso-width-relative:margin" coordorigin="-304" coordsize="24911,16764" o:gfxdata="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">
+              <v:group w14:anchorId="577F77D4" id="Group 237" o:spid="_x0000_s1086" style="position:absolute;margin-left:338.2pt;margin-top:121.4pt;width:195.55pt;height:132pt;z-index:251642880;mso-width-relative:margin" coordorigin="-304" coordsize="24911,16764" o:gfxdata="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">
                 <v:group id="Group 229" o:spid="_x0000_s1087" style="position:absolute;left:457;top:8458;width:24149;height:8306" coordorigin=",-76" coordsize="24149,8305" o:gfxdata="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">
                   <v:line id="Straight Connector 230" o:spid="_x0000_s1088" style="position:absolute;visibility:visible;mso-wrap-style:square" from="76,-76" to="24149,-76" o:connectortype="straight" o:gfxdata="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" strokecolor="black [3213]" strokeweight="1pt">
                     <v:stroke joinstyle="miter"/>
@@ -4544,7 +4544,7 @@
           </mc:Choice>
           <mc:Fallback>
             <w:pict>
-              <v:group w14:anchorId="6943EFF2" id="Group 29" o:spid="_x0000_s1095" style="position:absolute;margin-left:-1.5pt;margin-top:126.35pt;width:335pt;height:159.15pt;z-index:251640832;mso-width-relative:margin;mso-height-relative:margin" coordorigin="222,-476" coordsize="42557,20212" o:gfxdata="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">
+              <v:group w14:anchorId="6943EFF2" id="Group 29" o:spid="_x0000_s1095" style="position:absolute;margin-left:-1.5pt;margin-top:126.35pt;width:335pt;height:159.15pt;z-index:251640832;mso-width-relative:margin;mso-height-relative:margin" coordorigin="222,-476" coordsize="42557,20212" o:gfxdata="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">
                 <v:group id="Group 21" o:spid="_x0000_s1096" style="position:absolute;left:2845;width:39934;height:17221" coordorigin="867,146" coordsize="41852,19761" o:gfxdata="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">
                   <v:shape id="Straight Arrow Connector 22" o:spid="_x0000_s1097" type="#_x0000_t32" style="position:absolute;left:994;top:19907;width:41725;height:0;visibility:visible;mso-wrap-style:square" o:connectortype="straight" o:gfxdata="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" strokecolor="black [3213]" strokeweight="1.5pt">
                     <v:stroke endarrow="block" endarrowwidth="wide" endarrowlength="long" joinstyle="miter"/>
@@ -4707,7 +4707,7 @@
           </mc:Choice>
           <mc:Fallback>
             <w:pict>
-              <v:oval w14:anchorId="67A5706D" id="Oval 279" o:spid="_x0000_s1101" style="position:absolute;margin-left:301.35pt;margin-top:128pt;width:22.8pt;height:22.95pt;z-index:251666432;visibility:visible;mso-wrap-style:square;mso-wrap-distance-left:9pt;mso-wrap-distance-top:0;mso-wrap-distance-right:9pt;mso-wrap-distance-bottom:0;mso-position-horizontal:absolute;mso-position-horizontal-relative:text;mso-position-vertical:absolute;mso-position-vertical-relative:text;v-text-anchor:middle" o:gfxdata="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" fillcolor="white [3212]" strokecolor="black [3213]" strokeweight="1pt">
+              <v:oval w14:anchorId="67A5706D" id="Oval 279" o:spid="_x0000_s1101" style="position:absolute;margin-left:301.35pt;margin-top:128pt;width:22.8pt;height:22.95pt;z-index:251666432;visibility:visible;mso-wrap-style:square;mso-wrap-distance-left:9pt;mso-wrap-distance-top:0;mso-wrap-distance-right:9pt;mso-wrap-distance-bottom:0;mso-position-horizontal:absolute;mso-position-horizontal-relative:text;mso-position-vertical:absolute;mso-position-vertical-relative:text;v-text-anchor:middle" o:gfxdata="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" fillcolor="white [3212]" strokecolor="black [3213]" strokeweight="1pt">
                 <v:stroke joinstyle="miter"/>
                 <v:textbox inset="1.44pt,1.44pt,1.44pt,1.44pt">
                   <w:txbxContent>
@@ -4853,7 +4853,7 @@
           </mc:Choice>
           <mc:Fallback>
             <w:pict>
-              <v:oval w14:anchorId="61C1B544" id="Oval 278" o:spid="_x0000_s1102" style="position:absolute;margin-left:119.25pt;margin-top:128.2pt;width:22.8pt;height:22.9pt;z-index:251664384;visibility:visible;mso-wrap-style:square;mso-wrap-distance-left:9pt;mso-wrap-distance-top:0;mso-wrap-distance-right:9pt;mso-wrap-distance-bottom:0;mso-position-horizontal:absolute;mso-position-horizontal-relative:text;mso-position-vertical:absolute;mso-position-vertical-relative:text;v-text-anchor:middle" o:gfxdata="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" fillcolor="white [3212]" strokecolor="black [3213]" strokeweight="1pt">
+              <v:oval w14:anchorId="61C1B544" id="Oval 278" o:spid="_x0000_s1102" style="position:absolute;margin-left:119.25pt;margin-top:128.2pt;width:22.8pt;height:22.9pt;z-index:251664384;visibility:visible;mso-wrap-style:square;mso-wrap-distance-left:9pt;mso-wrap-distance-top:0;mso-wrap-distance-right:9pt;mso-wrap-distance-bottom:0;mso-position-horizontal:absolute;mso-position-horizontal-relative:text;mso-position-vertical:absolute;mso-position-vertical-relative:text;v-text-anchor:middle" o:gfxdata="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" fillcolor="white [3212]" strokecolor="black [3213]" strokeweight="1pt">
                 <v:stroke joinstyle="miter"/>
                 <v:textbox inset="1.44pt,1.44pt,1.44pt,1.44pt">
                   <w:txbxContent>
@@ -4999,7 +4999,7 @@
           </mc:Choice>
           <mc:Fallback>
             <w:pict>
-              <v:oval w14:anchorId="30A837A6" id="Oval 277" o:spid="_x0000_s1103" style="position:absolute;margin-left:27.85pt;margin-top:128.05pt;width:22.8pt;height:22.9pt;z-index:251662336;visibility:visible;mso-wrap-style:square;mso-wrap-distance-left:9pt;mso-wrap-distance-top:0;mso-wrap-distance-right:9pt;mso-wrap-distance-bottom:0;mso-position-horizontal:absolute;mso-position-horizontal-relative:text;mso-position-vertical:absolute;mso-position-vertical-relative:text;v-text-anchor:middle" o:gfxdata="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" fillcolor="white [3212]" strokecolor="black [3213]" strokeweight="1pt">
+              <v:oval w14:anchorId="30A837A6" id="Oval 277" o:spid="_x0000_s1103" style="position:absolute;margin-left:27.85pt;margin-top:128.05pt;width:22.8pt;height:22.9pt;z-index:251662336;visibility:visible;mso-wrap-style:square;mso-wrap-distance-left:9pt;mso-wrap-distance-top:0;mso-wrap-distance-right:9pt;mso-wrap-distance-bottom:0;mso-position-horizontal:absolute;mso-position-horizontal-relative:text;mso-position-vertical:absolute;mso-position-vertical-relative:text;v-text-anchor:middle" o:gfxdata="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" fillcolor="white [3212]" strokecolor="black [3213]" strokeweight="1pt">
                 <v:stroke joinstyle="miter"/>
                 <v:textbox inset="1.44pt,1.44pt,1.44pt,1.44pt">
                   <w:txbxContent>
@@ -5145,7 +5145,7 @@
           </mc:Choice>
           <mc:Fallback>
             <w:pict>
-              <v:oval w14:anchorId="7A5414AF" id="Oval 42" o:spid="_x0000_s1104" style="position:absolute;margin-left:211.35pt;margin-top:128.05pt;width:22.8pt;height:22.9pt;z-index:251660288;visibility:visible;mso-wrap-style:square;mso-wrap-distance-left:9pt;mso-wrap-distance-top:0;mso-wrap-distance-right:9pt;mso-wrap-distance-bottom:0;mso-position-horizontal:absolute;mso-position-horizontal-relative:text;mso-position-vertical:absolute;mso-position-vertical-relative:text;v-text-anchor:middle" o:gfxdata="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" fillcolor="white [3212]" strokecolor="black [3213]" strokeweight="1pt">
+              <v:oval w14:anchorId="7A5414AF" id="Oval 42" o:spid="_x0000_s1104" style="position:absolute;margin-left:211.35pt;margin-top:128.05pt;width:22.8pt;height:22.9pt;z-index:251660288;visibility:visible;mso-wrap-style:square;mso-wrap-distance-left:9pt;mso-wrap-distance-top:0;mso-wrap-distance-right:9pt;mso-wrap-distance-bottom:0;mso-position-horizontal:absolute;mso-position-horizontal-relative:text;mso-position-vertical:absolute;mso-position-vertical-relative:text;v-text-anchor:middle" o:gfxdata="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" fillcolor="white [3212]" strokecolor="black [3213]" strokeweight="1pt">
                 <v:stroke joinstyle="miter"/>
                 <v:textbox inset="1.44pt,1.44pt,1.44pt,1.44pt">
                   <w:txbxContent>
@@ -5213,26 +5213,18 @@
         </w:rPr>
         <w:lastRenderedPageBreak/>
         <w:drawing>
-          <wp:anchor distT="0" distB="0" distL="114300" distR="114300" simplePos="0" relativeHeight="251644928" behindDoc="1" locked="0" layoutInCell="1" allowOverlap="1" wp14:anchorId="33F3F3A2" wp14:editId="30D657E2">
+          <wp:anchor distT="0" distB="0" distL="114300" distR="114300" simplePos="0" relativeHeight="251697664" behindDoc="0" locked="0" layoutInCell="1" allowOverlap="1" wp14:anchorId="4858AD57" wp14:editId="34385454">
             <wp:simplePos x="0" y="0"/>
             <wp:positionH relativeFrom="column">
-              <wp:posOffset>4921250</wp:posOffset>
+              <wp:posOffset>5170442</wp:posOffset>
             </wp:positionH>
             <wp:positionV relativeFrom="paragraph">
-              <wp:posOffset>-2540</wp:posOffset>
+              <wp:posOffset>372</wp:posOffset>
             </wp:positionV>
-            <wp:extent cx="1936115" cy="1320800"/>
-            <wp:effectExtent l="0" t="0" r="6985" b="0"/>
-            <wp:wrapTight wrapText="bothSides">
-              <wp:wrapPolygon edited="0">
-                <wp:start x="0" y="0"/>
-                <wp:lineTo x="0" y="21185"/>
-                <wp:lineTo x="21465" y="21185"/>
-                <wp:lineTo x="21465" y="0"/>
-                <wp:lineTo x="0" y="0"/>
-              </wp:wrapPolygon>
-            </wp:wrapTight>
-            <wp:docPr id="246" name="Picture 246"/>
+            <wp:extent cx="1675791" cy="1430498"/>
+            <wp:effectExtent l="0" t="0" r="635" b="0"/>
+            <wp:wrapSquare wrapText="bothSides"/>
+            <wp:docPr id="951912316" name="Picture 103" descr="A close-up of a couple of knobs&#10;&#10;Description automatically generated"/>
             <wp:cNvGraphicFramePr>
               <a:graphicFrameLocks xmlns:a="http://schemas.openxmlformats.org/drawingml/2006/main" noChangeAspect="1"/>
             </wp:cNvGraphicFramePr>
@@ -5240,44 +5232,31 @@
               <a:graphicData uri="http://schemas.openxmlformats.org/drawingml/2006/picture">
                 <pic:pic xmlns:pic="http://schemas.openxmlformats.org/drawingml/2006/picture">
                   <pic:nvPicPr>
-                    <pic:cNvPr id="0" name="New valve positions.JPG"/>
+                    <pic:cNvPr id="951912316" name="Picture 103" descr="A close-up of a couple of knobs&#10;&#10;Description automatically generated"/>
                     <pic:cNvPicPr/>
                   </pic:nvPicPr>
-                  <pic:blipFill rotWithShape="1">
-                    <a:blip r:embed="rId11">
-                      <a:extLst>
-                        <a:ext uri="{28A0092B-C50C-407E-A947-70E740481C1C}">
-                          <a14:useLocalDpi xmlns:a14="http://schemas.microsoft.com/office/drawing/2010/main" val="0"/>
-                        </a:ext>
-                      </a:extLst>
-                    </a:blip>
-                    <a:srcRect t="-1" b="18704"/>
-                    <a:stretch/>
+                  <pic:blipFill>
+                    <a:blip r:embed="rId11"/>
+                    <a:stretch>
+                      <a:fillRect/>
+                    </a:stretch>
                   </pic:blipFill>
-                  <pic:spPr bwMode="auto">
+                  <pic:spPr>
                     <a:xfrm>
                       <a:off x="0" y="0"/>
-                      <a:ext cx="1936115" cy="1320800"/>
+                      <a:ext cx="1675791" cy="1430498"/>
                     </a:xfrm>
                     <a:prstGeom prst="rect">
                       <a:avLst/>
                     </a:prstGeom>
-                    <a:ln>
-                      <a:noFill/>
-                    </a:ln>
-                    <a:extLst>
-                      <a:ext uri="{53640926-AAD7-44D8-BBD7-CCE9431645EC}">
-                        <a14:shadowObscured xmlns:a14="http://schemas.microsoft.com/office/drawing/2010/main"/>
-                      </a:ext>
-                    </a:extLst>
                   </pic:spPr>
                 </pic:pic>
               </a:graphicData>
             </a:graphic>
-            <wp14:sizeRelH relativeFrom="page">
+            <wp14:sizeRelH relativeFrom="margin">
               <wp14:pctWidth>0</wp14:pctWidth>
             </wp14:sizeRelH>
-            <wp14:sizeRelV relativeFrom="page">
+            <wp14:sizeRelV relativeFrom="margin">
               <wp14:pctHeight>0</wp14:pctHeight>
             </wp14:sizeRelV>
           </wp:anchor>
@@ -5436,6 +5415,160 @@
       <w:r>
         <w:rPr>
           <w:rFonts w:ascii="Times New Roman" w:hAnsi="Times New Roman" w:cs="Times New Roman"/>
+          <w:sz w:val="24"/>
+          <w:szCs w:val="24"/>
+        </w:rPr>
+        <w:t xml:space="preserve">Observe </w:t>
+      </w:r>
+      <w:r>
+        <w:rPr>
+          <w:rFonts w:ascii="Times New Roman" w:hAnsi="Times New Roman" w:cs="Times New Roman"/>
+          <w:sz w:val="24"/>
+          <w:szCs w:val="24"/>
+        </w:rPr>
+        <w:t>water heights in manometer tube</w:t>
+      </w:r>
+      <w:r>
+        <w:rPr>
+          <w:rFonts w:ascii="Times New Roman" w:hAnsi="Times New Roman" w:cs="Times New Roman"/>
+          <w:sz w:val="24"/>
+          <w:szCs w:val="24"/>
+        </w:rPr>
+        <w:t>s</w:t>
+      </w:r>
+      <w:r>
+        <w:rPr>
+          <w:rFonts w:ascii="Times New Roman" w:hAnsi="Times New Roman" w:cs="Times New Roman"/>
+          <w:sz w:val="24"/>
+          <w:szCs w:val="24"/>
+        </w:rPr>
+        <w:t>. P</w:t>
+      </w:r>
+      <w:r>
+        <w:rPr>
+          <w:rFonts w:ascii="Times New Roman" w:hAnsi="Times New Roman" w:cs="Times New Roman"/>
+          <w:sz w:val="24"/>
+          <w:szCs w:val="24"/>
+        </w:rPr>
+        <w:t xml:space="preserve">lot </w:t>
+      </w:r>
+      <w:r>
+        <w:rPr>
+          <w:rFonts w:ascii="Times New Roman" w:hAnsi="Times New Roman" w:cs="Times New Roman"/>
+          <w:sz w:val="24"/>
+          <w:szCs w:val="24"/>
+        </w:rPr>
+        <w:t xml:space="preserve">the </w:t>
+      </w:r>
+      <w:r>
+        <w:rPr>
+          <w:rFonts w:ascii="Times New Roman" w:hAnsi="Times New Roman" w:cs="Times New Roman"/>
+          <w:sz w:val="24"/>
+          <w:szCs w:val="24"/>
+        </w:rPr>
+        <w:t xml:space="preserve">pressure </w:t>
+      </w:r>
+      <w:r>
+        <w:rPr>
+          <w:rFonts w:ascii="Times New Roman" w:hAnsi="Times New Roman" w:cs="Times New Roman"/>
+          <w:sz w:val="24"/>
+          <w:szCs w:val="24"/>
+        </w:rPr>
+        <w:t>trend</w:t>
+      </w:r>
+      <w:r>
+        <w:rPr>
+          <w:rFonts w:ascii="Times New Roman" w:hAnsi="Times New Roman" w:cs="Times New Roman"/>
+          <w:sz w:val="24"/>
+          <w:szCs w:val="24"/>
+        </w:rPr>
+        <w:t xml:space="preserve"> </w:t>
+      </w:r>
+      <w:r>
+        <w:rPr>
+          <w:rFonts w:ascii="Times New Roman" w:hAnsi="Times New Roman" w:cs="Times New Roman"/>
+          <w:sz w:val="24"/>
+          <w:szCs w:val="24"/>
+        </w:rPr>
+        <w:t>below</w:t>
+      </w:r>
+      <w:r>
+        <w:rPr>
+          <w:rFonts w:ascii="Times New Roman" w:hAnsi="Times New Roman" w:cs="Times New Roman"/>
+          <w:sz w:val="24"/>
+          <w:szCs w:val="24"/>
+        </w:rPr>
+        <w:t>.</w:t>
+      </w:r>
+      <w:r>
+        <w:rPr>
+          <w:rFonts w:ascii="Times New Roman" w:hAnsi="Times New Roman" w:cs="Times New Roman"/>
+          <w:sz w:val="24"/>
+          <w:szCs w:val="24"/>
+        </w:rPr>
+        <w:t xml:space="preserve"> </w:t>
+      </w:r>
+      <w:r>
+        <w:rPr>
+          <w:rFonts w:ascii="Times New Roman" w:hAnsi="Times New Roman" w:cs="Times New Roman"/>
+          <w:sz w:val="24"/>
+          <w:szCs w:val="24"/>
+        </w:rPr>
+        <w:t>Remember</w:t>
+      </w:r>
+      <w:r>
+        <w:rPr>
+          <w:rFonts w:ascii="Times New Roman" w:hAnsi="Times New Roman" w:cs="Times New Roman"/>
+          <w:sz w:val="24"/>
+          <w:szCs w:val="24"/>
+        </w:rPr>
+        <w:t xml:space="preserve"> that pressure is proportional to water </w:t>
+      </w:r>
+      <w:r>
+        <w:rPr>
+          <w:rFonts w:ascii="Times New Roman" w:hAnsi="Times New Roman" w:cs="Times New Roman"/>
+          <w:sz w:val="24"/>
+          <w:szCs w:val="24"/>
+        </w:rPr>
+        <w:t xml:space="preserve">column </w:t>
+      </w:r>
+      <w:r>
+        <w:rPr>
+          <w:rFonts w:ascii="Times New Roman" w:hAnsi="Times New Roman" w:cs="Times New Roman"/>
+          <w:sz w:val="24"/>
+          <w:szCs w:val="24"/>
+        </w:rPr>
+        <w:t>height</w:t>
+      </w:r>
+      <w:r>
+        <w:rPr>
+          <w:rFonts w:ascii="Times New Roman" w:hAnsi="Times New Roman" w:cs="Times New Roman"/>
+          <w:sz w:val="24"/>
+          <w:szCs w:val="24"/>
+        </w:rPr>
+        <w:t>.</w:t>
+      </w:r>
+      <w:r>
+        <w:rPr>
+          <w:rFonts w:ascii="Times New Roman" w:hAnsi="Times New Roman" w:cs="Times New Roman"/>
+          <w:noProof/>
+          <w:sz w:val="24"/>
+          <w:szCs w:val="24"/>
+        </w:rPr>
+        <w:t xml:space="preserve"> </w:t>
+      </w:r>
+    </w:p>
+    <w:p>
+      <w:pPr>
+        <w:rPr>
+          <w:rFonts w:ascii="Times New Roman" w:hAnsi="Times New Roman" w:cs="Times New Roman"/>
+          <w:sz w:val="24"/>
+          <w:szCs w:val="24"/>
+        </w:rPr>
+      </w:pPr>
+      <w:r>
+        <w:rPr>
+          <w:rFonts w:ascii="Times New Roman" w:hAnsi="Times New Roman" w:cs="Times New Roman"/>
           <w:noProof/>
           <w:sz w:val="24"/>
           <w:szCs w:val="24"/>
@@ -5443,16 +5576,16 @@
         <mc:AlternateContent>
           <mc:Choice Requires="wpg">
             <w:drawing>
-              <wp:anchor distT="0" distB="0" distL="114300" distR="114300" simplePos="0" relativeHeight="251646976" behindDoc="0" locked="0" layoutInCell="1" allowOverlap="1" wp14:anchorId="29F63E43" wp14:editId="66BF5CEA">
+              <wp:anchor distT="0" distB="0" distL="114300" distR="114300" simplePos="0" relativeHeight="251646976" behindDoc="0" locked="0" layoutInCell="1" allowOverlap="1" wp14:anchorId="29F63E43" wp14:editId="0830F5DE">
                 <wp:simplePos x="0" y="0"/>
                 <wp:positionH relativeFrom="column">
-                  <wp:posOffset>301501</wp:posOffset>
+                  <wp:posOffset>299357</wp:posOffset>
                 </wp:positionH>
                 <wp:positionV relativeFrom="paragraph">
-                  <wp:posOffset>164721</wp:posOffset>
+                  <wp:posOffset>136888</wp:posOffset>
                 </wp:positionV>
-                <wp:extent cx="6149340" cy="3072130"/>
-                <wp:effectExtent l="0" t="0" r="80010" b="0"/>
+                <wp:extent cx="6149340" cy="2538186"/>
+                <wp:effectExtent l="0" t="0" r="99060" b="0"/>
                 <wp:wrapNone/>
                 <wp:docPr id="254" name="Group 254"/>
                 <wp:cNvGraphicFramePr/>
@@ -5463,9 +5596,9 @@
                       <wpg:grpSpPr>
                         <a:xfrm>
                           <a:off x="0" y="0"/>
-                          <a:ext cx="6149340" cy="3072130"/>
-                          <a:chOff x="-324" y="-366092"/>
-                          <a:chExt cx="5943289" cy="3058492"/>
+                          <a:ext cx="6149340" cy="2538186"/>
+                          <a:chOff x="-324" y="-57235"/>
+                          <a:chExt cx="5943289" cy="3047651"/>
                         </a:xfrm>
                       </wpg:grpSpPr>
                       <wpg:grpSp>
@@ -5473,10 +5606,10 @@
                         <wpg:cNvGrpSpPr/>
                         <wpg:grpSpPr>
                           <a:xfrm>
-                            <a:off x="-324" y="-366092"/>
-                            <a:ext cx="5943289" cy="3058492"/>
-                            <a:chOff x="-3417" y="-272497"/>
-                            <a:chExt cx="4440227" cy="2276557"/>
+                            <a:off x="-324" y="-57235"/>
+                            <a:ext cx="5943289" cy="3047651"/>
+                            <a:chOff x="-3417" y="-42600"/>
+                            <a:chExt cx="4440227" cy="2268488"/>
                           </a:xfrm>
                         </wpg:grpSpPr>
                         <wpg:grpSp>
@@ -5484,10 +5617,10 @@
                           <wpg:cNvGrpSpPr/>
                           <wpg:grpSpPr>
                             <a:xfrm>
-                              <a:off x="276898" y="0"/>
-                              <a:ext cx="4159912" cy="1722120"/>
-                              <a:chOff x="78726" y="14630"/>
-                              <a:chExt cx="4359703" cy="1976120"/>
+                              <a:off x="276899" y="229897"/>
+                              <a:ext cx="4159911" cy="1722120"/>
+                              <a:chOff x="78727" y="278438"/>
+                              <a:chExt cx="4359702" cy="1976120"/>
                             </a:xfrm>
                           </wpg:grpSpPr>
                           <wps:wsp>
@@ -5495,7 +5628,7 @@
                             <wps:cNvCnPr/>
                             <wps:spPr>
                               <a:xfrm>
-                                <a:off x="81505" y="1990750"/>
+                                <a:off x="81505" y="2245300"/>
                                 <a:ext cx="4356924" cy="0"/>
                               </a:xfrm>
                               <a:prstGeom prst="straightConnector1">
@@ -5530,7 +5663,7 @@
                             <wps:cNvCnPr/>
                             <wps:spPr>
                               <a:xfrm flipV="1">
-                                <a:off x="78726" y="14630"/>
+                                <a:off x="78727" y="278438"/>
                                 <a:ext cx="0" cy="1976120"/>
                               </a:xfrm>
                               <a:prstGeom prst="straightConnector1">
@@ -5568,7 +5701,7 @@
                           </wps:cNvSpPr>
                           <wps:spPr bwMode="auto">
                             <a:xfrm rot="16200000">
-                              <a:off x="-491732" y="215818"/>
+                              <a:off x="-491732" y="445715"/>
                               <a:ext cx="1379854" cy="403224"/>
                             </a:xfrm>
                             <a:prstGeom prst="rect">
@@ -5612,7 +5745,7 @@
                           </wps:cNvSpPr>
                           <wps:spPr bwMode="auto">
                             <a:xfrm>
-                              <a:off x="1566975" y="1722120"/>
+                              <a:off x="1566975" y="1943948"/>
                               <a:ext cx="1470570" cy="281940"/>
                             </a:xfrm>
                             <a:prstGeom prst="rect">
@@ -5655,8 +5788,8 @@
                         <wps:cNvSpPr/>
                         <wps:spPr>
                           <a:xfrm>
-                            <a:off x="3466965" y="89078"/>
-                            <a:ext cx="280035" cy="289560"/>
+                            <a:off x="3466965" y="397921"/>
+                            <a:ext cx="280035" cy="368267"/>
                           </a:xfrm>
                           <a:prstGeom prst="ellipse">
                             <a:avLst/>
@@ -5730,8 +5863,8 @@
                         <wps:cNvSpPr/>
                         <wps:spPr>
                           <a:xfrm>
-                            <a:off x="472305" y="89078"/>
-                            <a:ext cx="280035" cy="289560"/>
+                            <a:off x="472305" y="397921"/>
+                            <a:ext cx="280035" cy="368267"/>
                           </a:xfrm>
                           <a:prstGeom prst="ellipse">
                             <a:avLst/>
@@ -5805,8 +5938,8 @@
                         <wps:cNvSpPr/>
                         <wps:spPr>
                           <a:xfrm>
-                            <a:off x="1958205" y="96698"/>
-                            <a:ext cx="280035" cy="289560"/>
+                            <a:off x="1958205" y="405543"/>
+                            <a:ext cx="280035" cy="360645"/>
                           </a:xfrm>
                           <a:prstGeom prst="ellipse">
                             <a:avLst/>
@@ -5880,8 +6013,8 @@
                         <wps:cNvSpPr/>
                         <wps:spPr>
                           <a:xfrm>
-                            <a:off x="4990964" y="89078"/>
-                            <a:ext cx="280035" cy="290195"/>
+                            <a:off x="4990964" y="397922"/>
+                            <a:ext cx="280035" cy="368297"/>
                           </a:xfrm>
                           <a:prstGeom prst="ellipse">
                             <a:avLst/>
@@ -5964,17 +6097,17 @@
           </mc:Choice>
           <mc:Fallback>
             <w:pict>
-              <v:group w14:anchorId="29F63E43" id="Group 254" o:spid="_x0000_s1105" style="position:absolute;left:0;text-align:left;margin-left:23.75pt;margin-top:12.95pt;width:484.2pt;height:241.9pt;z-index:251646976;mso-width-relative:margin;mso-height-relative:margin" coordorigin="-3,-3660" coordsize="59432,30584" o:gfxdata="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">
-                <v:group id="Group 239" o:spid="_x0000_s1106" style="position:absolute;left:-3;top:-3660;width:59432;height:30584" coordorigin="-34,-2724" coordsize="44402,22765" o:gfxdata="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">
-                  <v:group id="Group 240" o:spid="_x0000_s1107" style="position:absolute;left:2768;width:41600;height:17221" coordorigin="787,146" coordsize="43597,19761" o:gfxdata="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">
-                    <v:shape id="Straight Arrow Connector 241" o:spid="_x0000_s1108" type="#_x0000_t32" style="position:absolute;left:815;top:19907;width:43569;height:0;visibility:visible;mso-wrap-style:square" o:connectortype="straight" o:gfxdata="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" strokecolor="black [3213]" strokeweight="1.5pt">
+              <v:group w14:anchorId="29F63E43" id="Group 254" o:spid="_x0000_s1105" style="position:absolute;margin-left:23.55pt;margin-top:10.8pt;width:484.2pt;height:199.85pt;z-index:251646976;mso-width-relative:margin;mso-height-relative:margin" coordorigin="-3,-572" coordsize="59432,30476" o:gfxdata="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">
+                <v:group id="Group 239" o:spid="_x0000_s1106" style="position:absolute;left:-3;top:-572;width:59432;height:30476" coordorigin="-34,-426" coordsize="44402,22684" o:gfxdata="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">
+                  <v:group id="Group 240" o:spid="_x0000_s1107" style="position:absolute;left:2768;top:2298;width:41600;height:17222" coordorigin="787,2784" coordsize="43597,19761" o:gfxdata="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">
+                    <v:shape id="Straight Arrow Connector 241" o:spid="_x0000_s1108" type="#_x0000_t32" style="position:absolute;left:815;top:22453;width:43569;height:0;visibility:visible;mso-wrap-style:square" o:connectortype="straight" o:gfxdata="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" strokecolor="black [3213]" strokeweight="1.5pt">
                       <v:stroke endarrow="block" endarrowwidth="wide" endarrowlength="long" joinstyle="miter"/>
                     </v:shape>
-                    <v:shape id="Straight Arrow Connector 243" o:spid="_x0000_s1109" type="#_x0000_t32" style="position:absolute;left:787;top:146;width:0;height:19761;flip:y;visibility:visible;mso-wrap-style:square" o:connectortype="straight" o:gfxdata="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" strokecolor="black [3213]" strokeweight="1.5pt">
+                    <v:shape id="Straight Arrow Connector 243" o:spid="_x0000_s1109" type="#_x0000_t32" style="position:absolute;left:787;top:2784;width:0;height:19761;flip:y;visibility:visible;mso-wrap-style:square" o:connectortype="straight" o:gfxdata="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" strokecolor="black [3213]" strokeweight="1.5pt">
                       <v:stroke endarrow="block" endarrowwidth="wide" endarrowlength="long" joinstyle="miter"/>
                     </v:shape>
                   </v:group>
-                  <v:shape id="_x0000_s1110" type="#_x0000_t202" style="position:absolute;left:-4917;top:2159;width:13797;height:4032;rotation:-90;visibility:visible;mso-wrap-style:square;v-text-anchor:top" o:gfxdata="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" filled="f" stroked="f">
+                  <v:shape id="_x0000_s1110" type="#_x0000_t202" style="position:absolute;left:-4917;top:4457;width:13798;height:4032;rotation:-90;visibility:visible;mso-wrap-style:square;v-text-anchor:top" o:gfxdata="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" filled="f" stroked="f">
                     <v:textbox>
                       <w:txbxContent>
                         <w:p>
@@ -5995,7 +6128,7 @@
                       </w:txbxContent>
                     </v:textbox>
                   </v:shape>
-                  <v:shape id="_x0000_s1111" type="#_x0000_t202" style="position:absolute;left:15669;top:17221;width:14706;height:2819;visibility:visible;mso-wrap-style:square;v-text-anchor:top" o:gfxdata="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" filled="f" stroked="f">
+                  <v:shape id="_x0000_s1111" type="#_x0000_t202" style="position:absolute;left:15669;top:19439;width:14706;height:2819;visibility:visible;mso-wrap-style:square;v-text-anchor:top" o:gfxdata="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" filled="f" stroked="f">
                     <v:textbox>
                       <w:txbxContent>
                         <w:p>
@@ -6017,7 +6150,7 @@
                     </v:textbox>
                   </v:shape>
                 </v:group>
-                <v:oval id="Oval 247" o:spid="_x0000_s1112" style="position:absolute;left:34669;top:890;width:2801;height:2896;visibility:visible;mso-wrap-style:square;v-text-anchor:middle" o:gfxdata="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" fillcolor="white [3212]" strokecolor="black [3213]" strokeweight="1pt">
+                <v:oval id="Oval 247" o:spid="_x0000_s1112" style="position:absolute;left:34669;top:3979;width:2801;height:3682;visibility:visible;mso-wrap-style:square;v-text-anchor:middle" o:gfxdata="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" fillcolor="white [3212]" strokecolor="black [3213]" strokeweight="1pt">
                   <v:stroke joinstyle="miter"/>
                   <v:textbox inset="1.44pt,1.44pt,1.44pt,1.44pt">
                     <w:txbxContent>
@@ -6052,7 +6185,7 @@
                     </w:txbxContent>
                   </v:textbox>
                 </v:oval>
-                <v:oval id="Oval 248" o:spid="_x0000_s1113" style="position:absolute;left:4723;top:890;width:2800;height:2896;visibility:visible;mso-wrap-style:square;v-text-anchor:middle" o:gfxdata="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" fillcolor="white [3212]" strokecolor="black [3213]" strokeweight="1pt">
+                <v:oval id="Oval 248" o:spid="_x0000_s1113" style="position:absolute;left:4723;top:3979;width:2800;height:3682;visibility:visible;mso-wrap-style:square;v-text-anchor:middle" o:gfxdata="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" fillcolor="white [3212]" strokecolor="black [3213]" strokeweight="1pt">
                   <v:stroke joinstyle="miter"/>
                   <v:textbox inset="1.44pt,1.44pt,1.44pt,1.44pt">
                     <w:txbxContent>
@@ -6087,7 +6220,7 @@
                     </w:txbxContent>
                   </v:textbox>
                 </v:oval>
-                <v:oval id="Oval 249" o:spid="_x0000_s1114" style="position:absolute;left:19582;top:966;width:2800;height:2896;visibility:visible;mso-wrap-style:square;v-text-anchor:middle" o:gfxdata="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" fillcolor="white [3212]" strokecolor="black [3213]" strokeweight="1pt">
+                <v:oval id="Oval 249" o:spid="_x0000_s1114" style="position:absolute;left:19582;top:4055;width:2800;height:3606;visibility:visible;mso-wrap-style:square;v-text-anchor:middle" o:gfxdata="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" fillcolor="white [3212]" strokecolor="black [3213]" strokeweight="1pt">
                   <v:stroke joinstyle="miter"/>
                   <v:textbox inset="1.44pt,1.44pt,1.44pt,1.44pt">
                     <w:txbxContent>
@@ -6122,7 +6255,7 @@
                     </w:txbxContent>
                   </v:textbox>
                 </v:oval>
-                <v:oval id="Oval 250" o:spid="_x0000_s1115" style="position:absolute;left:49909;top:890;width:2800;height:2902;visibility:visible;mso-wrap-style:square;v-text-anchor:middle" o:gfxdata="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" fillcolor="white [3212]" strokecolor="black [3213]" strokeweight="1pt">
+                <v:oval id="Oval 250" o:spid="_x0000_s1115" style="position:absolute;left:49909;top:3979;width:2800;height:3683;visibility:visible;mso-wrap-style:square;v-text-anchor:middle" o:gfxdata="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" fillcolor="white [3212]" strokecolor="black [3213]" strokeweight="1pt">
                   <v:stroke joinstyle="miter"/>
                   <v:textbox inset="1.44pt,1.44pt,1.44pt,1.44pt">
                     <w:txbxContent>
@@ -6162,162 +6295,6 @@
           </mc:Fallback>
         </mc:AlternateContent>
       </w:r>
-      <w:r>
-        <w:rPr>
-          <w:rFonts w:ascii="Times New Roman" w:hAnsi="Times New Roman" w:cs="Times New Roman"/>
-          <w:sz w:val="24"/>
-          <w:szCs w:val="24"/>
-        </w:rPr>
-        <w:t xml:space="preserve">Observe </w:t>
-      </w:r>
-      <w:r>
-        <w:rPr>
-          <w:rFonts w:ascii="Times New Roman" w:hAnsi="Times New Roman" w:cs="Times New Roman"/>
-          <w:sz w:val="24"/>
-          <w:szCs w:val="24"/>
-        </w:rPr>
-        <w:t>water heights in manometer tube</w:t>
-      </w:r>
-      <w:r>
-        <w:rPr>
-          <w:rFonts w:ascii="Times New Roman" w:hAnsi="Times New Roman" w:cs="Times New Roman"/>
-          <w:sz w:val="24"/>
-          <w:szCs w:val="24"/>
-        </w:rPr>
-        <w:t>s</w:t>
-      </w:r>
-      <w:r>
-        <w:rPr>
-          <w:rFonts w:ascii="Times New Roman" w:hAnsi="Times New Roman" w:cs="Times New Roman"/>
-          <w:sz w:val="24"/>
-          <w:szCs w:val="24"/>
-        </w:rPr>
-        <w:t>. P</w:t>
-      </w:r>
-      <w:r>
-        <w:rPr>
-          <w:rFonts w:ascii="Times New Roman" w:hAnsi="Times New Roman" w:cs="Times New Roman"/>
-          <w:sz w:val="24"/>
-          <w:szCs w:val="24"/>
-        </w:rPr>
-        <w:t xml:space="preserve">lot </w:t>
-      </w:r>
-      <w:r>
-        <w:rPr>
-          <w:rFonts w:ascii="Times New Roman" w:hAnsi="Times New Roman" w:cs="Times New Roman"/>
-          <w:sz w:val="24"/>
-          <w:szCs w:val="24"/>
-        </w:rPr>
-        <w:t xml:space="preserve">the </w:t>
-      </w:r>
-      <w:r>
-        <w:rPr>
-          <w:rFonts w:ascii="Times New Roman" w:hAnsi="Times New Roman" w:cs="Times New Roman"/>
-          <w:sz w:val="24"/>
-          <w:szCs w:val="24"/>
-        </w:rPr>
-        <w:t xml:space="preserve">pressure </w:t>
-      </w:r>
-      <w:r>
-        <w:rPr>
-          <w:rFonts w:ascii="Times New Roman" w:hAnsi="Times New Roman" w:cs="Times New Roman"/>
-          <w:sz w:val="24"/>
-          <w:szCs w:val="24"/>
-        </w:rPr>
-        <w:t>trend</w:t>
-      </w:r>
-      <w:r>
-        <w:rPr>
-          <w:rFonts w:ascii="Times New Roman" w:hAnsi="Times New Roman" w:cs="Times New Roman"/>
-          <w:sz w:val="24"/>
-          <w:szCs w:val="24"/>
-        </w:rPr>
-        <w:t xml:space="preserve"> </w:t>
-      </w:r>
-      <w:r>
-        <w:rPr>
-          <w:rFonts w:ascii="Times New Roman" w:hAnsi="Times New Roman" w:cs="Times New Roman"/>
-          <w:sz w:val="24"/>
-          <w:szCs w:val="24"/>
-        </w:rPr>
-        <w:t>below</w:t>
-      </w:r>
-      <w:r>
-        <w:rPr>
-          <w:rFonts w:ascii="Times New Roman" w:hAnsi="Times New Roman" w:cs="Times New Roman"/>
-          <w:sz w:val="24"/>
-          <w:szCs w:val="24"/>
-        </w:rPr>
-        <w:t>.</w:t>
-      </w:r>
-      <w:r>
-        <w:rPr>
-          <w:rFonts w:ascii="Times New Roman" w:hAnsi="Times New Roman" w:cs="Times New Roman"/>
-          <w:sz w:val="24"/>
-          <w:szCs w:val="24"/>
-        </w:rPr>
-        <w:t xml:space="preserve"> </w:t>
-      </w:r>
-      <w:r>
-        <w:rPr>
-          <w:rFonts w:ascii="Times New Roman" w:hAnsi="Times New Roman" w:cs="Times New Roman"/>
-          <w:sz w:val="24"/>
-          <w:szCs w:val="24"/>
-        </w:rPr>
-        <w:t>Remember</w:t>
-      </w:r>
-      <w:r>
-        <w:rPr>
-          <w:rFonts w:ascii="Times New Roman" w:hAnsi="Times New Roman" w:cs="Times New Roman"/>
-          <w:sz w:val="24"/>
-          <w:szCs w:val="24"/>
-        </w:rPr>
-        <w:t xml:space="preserve"> that pressure is proportional to water </w:t>
-      </w:r>
-      <w:r>
-        <w:rPr>
-          <w:rFonts w:ascii="Times New Roman" w:hAnsi="Times New Roman" w:cs="Times New Roman"/>
-          <w:sz w:val="24"/>
-          <w:szCs w:val="24"/>
-        </w:rPr>
-        <w:t xml:space="preserve">column </w:t>
-      </w:r>
-      <w:r>
-        <w:rPr>
-          <w:rFonts w:ascii="Times New Roman" w:hAnsi="Times New Roman" w:cs="Times New Roman"/>
-          <w:sz w:val="24"/>
-          <w:szCs w:val="24"/>
-        </w:rPr>
-        <w:t>height</w:t>
-      </w:r>
-      <w:r>
-        <w:rPr>
-          <w:rFonts w:ascii="Times New Roman" w:hAnsi="Times New Roman" w:cs="Times New Roman"/>
-          <w:sz w:val="24"/>
-          <w:szCs w:val="24"/>
-        </w:rPr>
-        <w:t>.</w:t>
-      </w:r>
-    </w:p>
-    <w:p>
-      <w:pPr>
-        <w:pStyle w:val="ListParagraph"/>
-        <w:rPr>
-          <w:rFonts w:ascii="Times New Roman" w:hAnsi="Times New Roman" w:cs="Times New Roman"/>
-          <w:sz w:val="24"/>
-          <w:szCs w:val="24"/>
-        </w:rPr>
-      </w:pPr>
-    </w:p>
-    <w:p>
-      <w:pPr>
-        <w:pStyle w:val="ListParagraph"/>
-        <w:rPr>
-          <w:rFonts w:ascii="Times New Roman" w:hAnsi="Times New Roman" w:cs="Times New Roman"/>
-          <w:sz w:val="24"/>
-          <w:szCs w:val="24"/>
-        </w:rPr>
-      </w:pPr>
     </w:p>
     <w:p>
       <w:pPr>
@@ -7032,13 +7009,13 @@
         <mc:AlternateContent>
           <mc:Choice Requires="wpg">
             <w:drawing>
-              <wp:anchor distT="0" distB="0" distL="114300" distR="114300" simplePos="0" relativeHeight="251649024" behindDoc="0" locked="0" layoutInCell="1" allowOverlap="1" wp14:anchorId="3C353FD0" wp14:editId="76D44A47">
+              <wp:anchor distT="0" distB="0" distL="114300" distR="114300" simplePos="0" relativeHeight="251649024" behindDoc="0" locked="0" layoutInCell="1" allowOverlap="1" wp14:anchorId="3C353FD0" wp14:editId="46371E43">
                 <wp:simplePos x="0" y="0"/>
                 <wp:positionH relativeFrom="column">
-                  <wp:posOffset>247650</wp:posOffset>
+                  <wp:posOffset>217714</wp:posOffset>
                 </wp:positionH>
                 <wp:positionV relativeFrom="paragraph">
-                  <wp:posOffset>335280</wp:posOffset>
+                  <wp:posOffset>294096</wp:posOffset>
                 </wp:positionV>
                 <wp:extent cx="6155690" cy="2679700"/>
                 <wp:effectExtent l="0" t="0" r="54610" b="6350"/>
@@ -7073,10 +7050,10 @@
                           <wpg:cNvGrpSpPr/>
                           <wpg:grpSpPr>
                             <a:xfrm>
-                              <a:off x="276898" y="0"/>
-                              <a:ext cx="4159912" cy="1722120"/>
-                              <a:chOff x="78726" y="14630"/>
-                              <a:chExt cx="4359703" cy="1976120"/>
+                              <a:off x="276898" y="169770"/>
+                              <a:ext cx="4159912" cy="1552350"/>
+                              <a:chOff x="78726" y="209440"/>
+                              <a:chExt cx="4359703" cy="1781310"/>
                             </a:xfrm>
                           </wpg:grpSpPr>
                           <wps:wsp>
@@ -7119,8 +7096,8 @@
                             <wps:cNvCnPr/>
                             <wps:spPr>
                               <a:xfrm flipV="1">
-                                <a:off x="78726" y="14630"/>
-                                <a:ext cx="0" cy="1976120"/>
+                                <a:off x="78726" y="209440"/>
+                                <a:ext cx="0" cy="1781310"/>
                               </a:xfrm>
                               <a:prstGeom prst="straightConnector1">
                                 <a:avLst/>
@@ -7244,8 +7221,8 @@
                         <wps:cNvSpPr/>
                         <wps:spPr>
                           <a:xfrm>
-                            <a:off x="3467100" y="-47435"/>
-                            <a:ext cx="280035" cy="289560"/>
+                            <a:off x="3624915" y="82483"/>
+                            <a:ext cx="280035" cy="297182"/>
                           </a:xfrm>
                           <a:prstGeom prst="ellipse">
                             <a:avLst/>
@@ -7319,8 +7296,8 @@
                         <wps:cNvSpPr/>
                         <wps:spPr>
                           <a:xfrm>
-                            <a:off x="472440" y="-47435"/>
-                            <a:ext cx="280035" cy="289560"/>
+                            <a:off x="630256" y="82483"/>
+                            <a:ext cx="280035" cy="297182"/>
                           </a:xfrm>
                           <a:prstGeom prst="ellipse">
                             <a:avLst/>
@@ -7394,7 +7371,7 @@
                         <wps:cNvSpPr/>
                         <wps:spPr>
                           <a:xfrm>
-                            <a:off x="1958340" y="-39814"/>
+                            <a:off x="2116155" y="90104"/>
                             <a:ext cx="280035" cy="289560"/>
                           </a:xfrm>
                           <a:prstGeom prst="ellipse">
@@ -7469,8 +7446,8 @@
                         <wps:cNvSpPr/>
                         <wps:spPr>
                           <a:xfrm>
-                            <a:off x="4991100" y="-47435"/>
-                            <a:ext cx="280035" cy="290195"/>
+                            <a:off x="5148915" y="82483"/>
+                            <a:ext cx="280035" cy="297182"/>
                           </a:xfrm>
                           <a:prstGeom prst="ellipse">
                             <a:avLst/>
@@ -7553,13 +7530,13 @@
           </mc:Choice>
           <mc:Fallback>
             <w:pict>
-              <v:group w14:anchorId="3C353FD0" id="Group 51" o:spid="_x0000_s1116" style="position:absolute;left:0;text-align:left;margin-left:19.5pt;margin-top:26.4pt;width:484.7pt;height:211pt;z-index:251649024;mso-width-relative:margin;mso-height-relative:margin" coordorigin="-64,-3534" coordsize="59494,30458" o:gfxdata="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">
+              <v:group w14:anchorId="3C353FD0" id="Group 51" o:spid="_x0000_s1116" style="position:absolute;left:0;text-align:left;margin-left:17.15pt;margin-top:23.15pt;width:484.7pt;height:211pt;z-index:251649024;mso-width-relative:margin;mso-height-relative:margin" coordorigin="-64,-3534" coordsize="59494,30458" o:gfxdata="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">
                 <v:group id="Group 62" o:spid="_x0000_s1117" style="position:absolute;left:-64;top:-3534;width:59493;height:30458" coordorigin="-80,-2630" coordsize="44448,22671" o:gfxdata="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">
-                  <v:group id="Group 63" o:spid="_x0000_s1118" style="position:absolute;left:2768;width:41600;height:17221" coordorigin="787,146" coordsize="43597,19761" o:gfxdata="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">
+                  <v:group id="Group 63" o:spid="_x0000_s1118" style="position:absolute;left:2768;top:1697;width:41600;height:15524" coordorigin="787,2094" coordsize="43597,17813" o:gfxdata="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">
                     <v:shape id="Straight Arrow Connector 256" o:spid="_x0000_s1119" type="#_x0000_t32" style="position:absolute;left:815;top:19907;width:43569;height:0;visibility:visible;mso-wrap-style:square" o:connectortype="straight" o:gfxdata="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" strokecolor="black [3213]" strokeweight="1.5pt">
                       <v:stroke endarrow="block" endarrowwidth="wide" endarrowlength="long" joinstyle="miter"/>
                     </v:shape>
-                    <v:shape id="Straight Arrow Connector 257" o:spid="_x0000_s1120" type="#_x0000_t32" style="position:absolute;left:787;top:146;width:0;height:19761;flip:y;visibility:visible;mso-wrap-style:square" o:connectortype="straight" o:gfxdata="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" strokecolor="black [3213]" strokeweight="1.5pt">
+                    <v:shape id="Straight Arrow Connector 257" o:spid="_x0000_s1120" type="#_x0000_t32" style="position:absolute;left:787;top:2094;width:0;height:17813;flip:y;visibility:visible;mso-wrap-style:square" o:connectortype="straight" o:gfxdata="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" strokecolor="black [3213]" strokeweight="1.5pt">
                       <v:stroke endarrow="block" endarrowwidth="wide" endarrowlength="long" joinstyle="miter"/>
                     </v:shape>
                   </v:group>
@@ -7606,7 +7583,7 @@
                     </v:textbox>
                   </v:shape>
                 </v:group>
-                <v:oval id="Oval 266" o:spid="_x0000_s1123" style="position:absolute;left:34671;top:-474;width:2800;height:2895;visibility:visible;mso-wrap-style:square;v-text-anchor:middle" o:gfxdata="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" fillcolor="white [3212]" strokecolor="black [3213]" strokeweight="1pt">
+                <v:oval id="Oval 266" o:spid="_x0000_s1123" style="position:absolute;left:36249;top:824;width:2800;height:2972;visibility:visible;mso-wrap-style:square;v-text-anchor:middle" o:gfxdata="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" fillcolor="white [3212]" strokecolor="black [3213]" strokeweight="1pt">
                   <v:stroke joinstyle="miter"/>
                   <v:textbox inset="1.44pt,1.44pt,1.44pt,1.44pt">
                     <w:txbxContent>
@@ -7641,7 +7618,7 @@
                     </w:txbxContent>
                   </v:textbox>
                 </v:oval>
-                <v:oval id="Oval 269" o:spid="_x0000_s1124" style="position:absolute;left:4724;top:-474;width:2800;height:2895;visibility:visible;mso-wrap-style:square;v-text-anchor:middle" o:gfxdata="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" fillcolor="white [3212]" strokecolor="black [3213]" strokeweight="1pt">
+                <v:oval id="Oval 269" o:spid="_x0000_s1124" style="position:absolute;left:6302;top:824;width:2800;height:2972;visibility:visible;mso-wrap-style:square;v-text-anchor:middle" o:gfxdata="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" fillcolor="white [3212]" strokecolor="black [3213]" strokeweight="1pt">
                   <v:stroke joinstyle="miter"/>
                   <v:textbox inset="1.44pt,1.44pt,1.44pt,1.44pt">
                     <w:txbxContent>
@@ -7676,7 +7653,7 @@
                     </w:txbxContent>
                   </v:textbox>
                 </v:oval>
-                <v:oval id="Oval 270" o:spid="_x0000_s1125" style="position:absolute;left:19583;top:-398;width:2800;height:2895;visibility:visible;mso-wrap-style:square;v-text-anchor:middle" o:gfxdata="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" fillcolor="white [3212]" strokecolor="black [3213]" strokeweight="1pt">
+                <v:oval id="Oval 270" o:spid="_x0000_s1125" style="position:absolute;left:21161;top:901;width:2800;height:2895;visibility:visible;mso-wrap-style:square;v-text-anchor:middle" o:gfxdata="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" fillcolor="white [3212]" strokecolor="black [3213]" strokeweight="1pt">
                   <v:stroke joinstyle="miter"/>
                   <v:textbox inset="1.44pt,1.44pt,1.44pt,1.44pt">
                     <w:txbxContent>
@@ -7711,7 +7688,7 @@
                     </w:txbxContent>
                   </v:textbox>
                 </v:oval>
-                <v:oval id="Oval 271" o:spid="_x0000_s1126" style="position:absolute;left:49911;top:-474;width:2800;height:2901;visibility:visible;mso-wrap-style:square;v-text-anchor:middle" o:gfxdata="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" fillcolor="white [3212]" strokecolor="black [3213]" strokeweight="1pt">
+                <v:oval id="Oval 271" o:spid="_x0000_s1126" style="position:absolute;left:51489;top:824;width:2800;height:2972;visibility:visible;mso-wrap-style:square;v-text-anchor:middle" o:gfxdata="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" fillcolor="white [3212]" strokecolor="black [3213]" strokeweight="1pt">
                   <v:stroke joinstyle="miter"/>
                   <v:textbox inset="1.44pt,1.44pt,1.44pt,1.44pt">
                     <w:txbxContent>
@@ -8715,7 +8692,7 @@
           </mc:Choice>
           <mc:Fallback>
             <w:pict>
-              <v:shape w14:anchorId="024C1A9B" id="Text Box 2" o:spid="_x0000_s1127" type="#_x0000_t202" style="position:absolute;left:0;text-align:left;margin-left:378pt;margin-top:-.15pt;width:153pt;height:57pt;z-index:251652096;visibility:visible;mso-wrap-style:square;mso-width-percent:0;mso-height-percent:0;mso-wrap-distance-left:9pt;mso-wrap-distance-top:0;mso-wrap-distance-right:9pt;mso-wrap-distance-bottom:0;mso-position-horizontal:absolute;mso-position-horizontal-relative:text;mso-position-vertical:absolute;mso-position-vertical-relative:text;mso-width-percent:0;mso-height-percent:0;mso-width-relative:margin;mso-height-relative:margin;v-text-anchor:top" o:gfxdata="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" stroked="f">
+              <v:shape w14:anchorId="024C1A9B" id="Text Box 2" o:spid="_x0000_s1127" type="#_x0000_t202" style="position:absolute;left:0;text-align:left;margin-left:378pt;margin-top:-.15pt;width:153pt;height:57pt;z-index:251652096;visibility:visible;mso-wrap-style:square;mso-width-percent:0;mso-height-percent:0;mso-wrap-distance-left:9pt;mso-wrap-distance-top:0;mso-wrap-distance-right:9pt;mso-wrap-distance-bottom:0;mso-position-horizontal:absolute;mso-position-horizontal-relative:text;mso-position-vertical:absolute;mso-position-vertical-relative:text;mso-width-percent:0;mso-height-percent:0;mso-width-relative:margin;mso-height-relative:margin;v-text-anchor:top" o:gfxdata="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" stroked="f">
                 <v:textbox>
                   <w:txbxContent>
                     <w:p>
@@ -13077,7 +13054,6 @@
         </w:rPr>
         <w:t xml:space="preserve">for turbulent flow using one of the common </w:t>
       </w:r>
-      <w:proofErr w:type="gramStart"/>
       <w:r>
         <w:rPr>
           <w:rFonts w:ascii="Times New Roman" w:eastAsiaTheme="minorEastAsia" w:hAnsi="Times New Roman" w:cs="Times New Roman"/>
@@ -13094,7 +13070,6 @@
         </w:rPr>
         <w:t>s.</w:t>
       </w:r>
-      <w:proofErr w:type="gramEnd"/>
     </w:p>
     <w:p>
       <w:pPr>
@@ -14866,7 +14841,7 @@
 </file>
 
 <file path=word/endnotes.xml><?xml version="1.0" encoding="utf-8"?>
-<w:endnotes xmlns:wpc="http://schemas.microsoft.com/office/word/2010/wordprocessingCanvas" xmlns:cx="http://schemas.microsoft.com/office/drawing/2014/chartex" xmlns:cx1="http://schemas.microsoft.com/office/drawing/2015/9/8/chartex" xmlns:cx2="http://schemas.microsoft.com/office/drawing/2015/10/21/chartex" xmlns:cx3="http://schemas.microsoft.com/office/drawing/2016/5/9/chartex" xmlns:cx4="http://schemas.microsoft.com/office/drawing/2016/5/10/chartex" xmlns:cx5="http://schemas.microsoft.com/office/drawing/2016/5/11/chartex" xmlns:cx6="http://schemas.microsoft.com/office/drawing/2016/5/12/chartex" xmlns:cx7="http://schemas.microsoft.com/office/drawing/2016/5/13/chartex" xmlns:cx8="http://schemas.microsoft.com/office/drawing/2016/5/14/chartex" xmlns:mc="http://schemas.openxmlformats.org/markup-compatibility/2006" xmlns:aink="http://schemas.microsoft.com/office/drawing/2016/ink" xmlns:am3d="http://schemas.microsoft.com/office/drawing/2017/model3d" xmlns:o="urn:schemas-microsoft-com:office:office" xmlns:r="http://schemas.openxmlformats.org/officeDocument/2006/relationships" xmlns:m="http://schemas.openxmlformats.org/officeDocument/2006/math" xmlns:v="urn:schemas-microsoft-com:vml" xmlns:wp14="http://schemas.microsoft.com/office/word/2010/wordprocessingDrawing" xmlns:wp="http://schemas.openxmlformats.org/drawingml/2006/wordprocessingDrawing" xmlns:w10="urn:schemas-microsoft-com:office:word" xmlns:w="http://schemas.openxmlformats.org/wordprocessingml/2006/main" xmlns:w14="http://schemas.microsoft.com/office/word/2010/wordml" xmlns:w15="http://schemas.microsoft.com/office/word/2012/wordml" xmlns:w16cex="http://schemas.microsoft.com/office/word/2018/wordml/cex" xmlns:w16cid="http://schemas.microsoft.com/office/word/2016/wordml/cid" xmlns:w16="http://schemas.microsoft.com/office/word/2018/wordml" xmlns:w16se="http://schemas.microsoft.com/office/word/2015/wordml/symex" xmlns:wpg="http://schemas.microsoft.com/office/word/2010/wordprocessingGroup" xmlns:wpi="http://schemas.microsoft.com/office/word/2010/wordprocessingInk" xmlns:wne="http://schemas.microsoft.com/office/word/2006/wordml" xmlns:wps="http://schemas.microsoft.com/office/word/2010/wordprocessingShape" mc:Ignorable="w14 w15 w16se w16cid w16 w16cex wp14">
+<w:endnotes xmlns:wpc="http://schemas.microsoft.com/office/word/2010/wordprocessingCanvas" xmlns:cx="http://schemas.microsoft.com/office/drawing/2014/chartex" xmlns:cx1="http://schemas.microsoft.com/office/drawing/2015/9/8/chartex" xmlns:cx2="http://schemas.microsoft.com/office/drawing/2015/10/21/chartex" xmlns:cx3="http://schemas.microsoft.com/office/drawing/2016/5/9/chartex" xmlns:cx4="http://schemas.microsoft.com/office/drawing/2016/5/10/chartex" xmlns:cx5="http://schemas.microsoft.com/office/drawing/2016/5/11/chartex" xmlns:cx6="http://schemas.microsoft.com/office/drawing/2016/5/12/chartex" xmlns:cx7="http://schemas.microsoft.com/office/drawing/2016/5/13/chartex" xmlns:cx8="http://schemas.microsoft.com/office/drawing/2016/5/14/chartex" xmlns:mc="http://schemas.openxmlformats.org/markup-compatibility/2006" xmlns:aink="http://schemas.microsoft.com/office/drawing/2016/ink" xmlns:am3d="http://schemas.microsoft.com/office/drawing/2017/model3d" xmlns:o="urn:schemas-microsoft-com:office:office" xmlns:oel="http://schemas.microsoft.com/office/2019/extlst" xmlns:r="http://schemas.openxmlformats.org/officeDocument/2006/relationships" xmlns:m="http://schemas.openxmlformats.org/officeDocument/2006/math" xmlns:v="urn:schemas-microsoft-com:vml" xmlns:wp14="http://schemas.microsoft.com/office/word/2010/wordprocessingDrawing" xmlns:wp="http://schemas.openxmlformats.org/drawingml/2006/wordprocessingDrawing" xmlns:w10="urn:schemas-microsoft-com:office:word" xmlns:w="http://schemas.openxmlformats.org/wordprocessingml/2006/main" xmlns:w14="http://schemas.microsoft.com/office/word/2010/wordml" xmlns:w15="http://schemas.microsoft.com/office/word/2012/wordml" xmlns:w16cex="http://schemas.microsoft.com/office/word/2018/wordml/cex" xmlns:w16cid="http://schemas.microsoft.com/office/word/2016/wordml/cid" xmlns:w16="http://schemas.microsoft.com/office/word/2018/wordml" xmlns:w16du="http://schemas.microsoft.com/office/word/2023/wordml/word16du" xmlns:w16sdtdh="http://schemas.microsoft.com/office/word/2020/wordml/sdtdatahash" xmlns:w16se="http://schemas.microsoft.com/office/word/2015/wordml/symex" xmlns:wpg="http://schemas.microsoft.com/office/word/2010/wordprocessingGroup" xmlns:wpi="http://schemas.microsoft.com/office/word/2010/wordprocessingInk" xmlns:wne="http://schemas.microsoft.com/office/word/2006/wordml" xmlns:wps="http://schemas.microsoft.com/office/word/2010/wordprocessingShape" mc:Ignorable="w14 w15 w16se w16cid w16 w16cex w16sdtdh w16du wp14">
   <w:endnote w:type="separator" w:id="-1">
     <w:p>
       <w:pPr>
@@ -14891,7 +14866,7 @@
 </file>
 
 <file path=word/footer1.xml><?xml version="1.0" encoding="utf-8"?>
-<w:ftr xmlns:wpc="http://schemas.microsoft.com/office/word/2010/wordprocessingCanvas" xmlns:cx="http://schemas.microsoft.com/office/drawing/2014/chartex" xmlns:cx1="http://schemas.microsoft.com/office/drawing/2015/9/8/chartex" xmlns:cx2="http://schemas.microsoft.com/office/drawing/2015/10/21/chartex" xmlns:cx3="http://schemas.microsoft.com/office/drawing/2016/5/9/chartex" xmlns:cx4="http://schemas.microsoft.com/office/drawing/2016/5/10/chartex" xmlns:cx5="http://schemas.microsoft.com/office/drawing/2016/5/11/chartex" xmlns:cx6="http://schemas.microsoft.com/office/drawing/2016/5/12/chartex" xmlns:cx7="http://schemas.microsoft.com/office/drawing/2016/5/13/chartex" xmlns:cx8="http://schemas.microsoft.com/office/drawing/2016/5/14/chartex" xmlns:mc="http://schemas.openxmlformats.org/markup-compatibility/2006" xmlns:aink="http://schemas.microsoft.com/office/drawing/2016/ink" xmlns:am3d="http://schemas.microsoft.com/office/drawing/2017/model3d" xmlns:o="urn:schemas-microsoft-com:office:office" xmlns:r="http://schemas.openxmlformats.org/officeDocument/2006/relationships" xmlns:m="http://schemas.openxmlformats.org/officeDocument/2006/math" xmlns:v="urn:schemas-microsoft-com:vml" xmlns:wp14="http://schemas.microsoft.com/office/word/2010/wordprocessingDrawing" xmlns:wp="http://schemas.openxmlformats.org/drawingml/2006/wordprocessingDrawing" xmlns:w10="urn:schemas-microsoft-com:office:word" xmlns:w="http://schemas.openxmlformats.org/wordprocessingml/2006/main" xmlns:w14="http://schemas.microsoft.com/office/word/2010/wordml" xmlns:w15="http://schemas.microsoft.com/office/word/2012/wordml" xmlns:w16cex="http://schemas.microsoft.com/office/word/2018/wordml/cex" xmlns:w16cid="http://schemas.microsoft.com/office/word/2016/wordml/cid" xmlns:w16="http://schemas.microsoft.com/office/word/2018/wordml" xmlns:w16se="http://schemas.microsoft.com/office/word/2015/wordml/symex" xmlns:wpg="http://schemas.microsoft.com/office/word/2010/wordprocessingGroup" xmlns:wpi="http://schemas.microsoft.com/office/word/2010/wordprocessingInk" xmlns:wne="http://schemas.microsoft.com/office/word/2006/wordml" xmlns:wps="http://schemas.microsoft.com/office/word/2010/wordprocessingShape" mc:Ignorable="w14 w15 w16se w16cid w16 w16cex wp14">
+<w:ftr xmlns:wpc="http://schemas.microsoft.com/office/word/2010/wordprocessingCanvas" xmlns:cx="http://schemas.microsoft.com/office/drawing/2014/chartex" xmlns:cx1="http://schemas.microsoft.com/office/drawing/2015/9/8/chartex" xmlns:cx2="http://schemas.microsoft.com/office/drawing/2015/10/21/chartex" xmlns:cx3="http://schemas.microsoft.com/office/drawing/2016/5/9/chartex" xmlns:cx4="http://schemas.microsoft.com/office/drawing/2016/5/10/chartex" xmlns:cx5="http://schemas.microsoft.com/office/drawing/2016/5/11/chartex" xmlns:cx6="http://schemas.microsoft.com/office/drawing/2016/5/12/chartex" xmlns:cx7="http://schemas.microsoft.com/office/drawing/2016/5/13/chartex" xmlns:cx8="http://schemas.microsoft.com/office/drawing/2016/5/14/chartex" xmlns:mc="http://schemas.openxmlformats.org/markup-compatibility/2006" xmlns:aink="http://schemas.microsoft.com/office/drawing/2016/ink" xmlns:am3d="http://schemas.microsoft.com/office/drawing/2017/model3d" xmlns:o="urn:schemas-microsoft-com:office:office" xmlns:oel="http://schemas.microsoft.com/office/2019/extlst" xmlns:r="http://schemas.openxmlformats.org/officeDocument/2006/relationships" xmlns:m="http://schemas.openxmlformats.org/officeDocument/2006/math" xmlns:v="urn:schemas-microsoft-com:vml" xmlns:wp14="http://schemas.microsoft.com/office/word/2010/wordprocessingDrawing" xmlns:wp="http://schemas.openxmlformats.org/drawingml/2006/wordprocessingDrawing" xmlns:w10="urn:schemas-microsoft-com:office:word" xmlns:w="http://schemas.openxmlformats.org/wordprocessingml/2006/main" xmlns:w14="http://schemas.microsoft.com/office/word/2010/wordml" xmlns:w15="http://schemas.microsoft.com/office/word/2012/wordml" xmlns:w16cex="http://schemas.microsoft.com/office/word/2018/wordml/cex" xmlns:w16cid="http://schemas.microsoft.com/office/word/2016/wordml/cid" xmlns:w16="http://schemas.microsoft.com/office/word/2018/wordml" xmlns:w16du="http://schemas.microsoft.com/office/word/2023/wordml/word16du" xmlns:w16sdtdh="http://schemas.microsoft.com/office/word/2020/wordml/sdtdatahash" xmlns:w16se="http://schemas.microsoft.com/office/word/2015/wordml/symex" xmlns:wpg="http://schemas.microsoft.com/office/word/2010/wordprocessingGroup" xmlns:wpi="http://schemas.microsoft.com/office/word/2010/wordprocessingInk" xmlns:wne="http://schemas.microsoft.com/office/word/2006/wordml" xmlns:wps="http://schemas.microsoft.com/office/word/2010/wordprocessingShape" mc:Ignorable="w14 w15 w16se w16cid w16 w16cex w16sdtdh w16du wp14">
   <w:sdt>
     <w:sdtPr>
       <w:id w:val="-1925254364"/>
@@ -14949,7 +14924,7 @@
 </file>
 
 <file path=word/footnotes.xml><?xml version="1.0" encoding="utf-8"?>
-<w:footnotes xmlns:wpc="http://schemas.microsoft.com/office/word/2010/wordprocessingCanvas" xmlns:cx="http://schemas.microsoft.com/office/drawing/2014/chartex" xmlns:cx1="http://schemas.microsoft.com/office/drawing/2015/9/8/chartex" xmlns:cx2="http://schemas.microsoft.com/office/drawing/2015/10/21/chartex" xmlns:cx3="http://schemas.microsoft.com/office/drawing/2016/5/9/chartex" xmlns:cx4="http://schemas.microsoft.com/office/drawing/2016/5/10/chartex" xmlns:cx5="http://schemas.microsoft.com/office/drawing/2016/5/11/chartex" xmlns:cx6="http://schemas.microsoft.com/office/drawing/2016/5/12/chartex" xmlns:cx7="http://schemas.microsoft.com/office/drawing/2016/5/13/chartex" xmlns:cx8="http://schemas.microsoft.com/office/drawing/2016/5/14/chartex" xmlns:mc="http://schemas.openxmlformats.org/markup-compatibility/2006" xmlns:aink="http://schemas.microsoft.com/office/drawing/2016/ink" xmlns:am3d="http://schemas.microsoft.com/office/drawing/2017/model3d" xmlns:o="urn:schemas-microsoft-com:office:office" xmlns:r="http://schemas.openxmlformats.org/officeDocument/2006/relationships" xmlns:m="http://schemas.openxmlformats.org/officeDocument/2006/math" xmlns:v="urn:schemas-microsoft-com:vml" xmlns:wp14="http://schemas.microsoft.com/office/word/2010/wordprocessingDrawing" xmlns:wp="http://schemas.openxmlformats.org/drawingml/2006/wordprocessingDrawing" xmlns:w10="urn:schemas-microsoft-com:office:word" xmlns:w="http://schemas.openxmlformats.org/wordprocessingml/2006/main" xmlns:w14="http://schemas.microsoft.com/office/word/2010/wordml" xmlns:w15="http://schemas.microsoft.com/office/word/2012/wordml" xmlns:w16cex="http://schemas.microsoft.com/office/word/2018/wordml/cex" xmlns:w16cid="http://schemas.microsoft.com/office/word/2016/wordml/cid" xmlns:w16="http://schemas.microsoft.com/office/word/2018/wordml" xmlns:w16se="http://schemas.microsoft.com/office/word/2015/wordml/symex" xmlns:wpg="http://schemas.microsoft.com/office/word/2010/wordprocessingGroup" xmlns:wpi="http://schemas.microsoft.com/office/word/2010/wordprocessingInk" xmlns:wne="http://schemas.microsoft.com/office/word/2006/wordml" xmlns:wps="http://schemas.microsoft.com/office/word/2010/wordprocessingShape" mc:Ignorable="w14 w15 w16se w16cid w16 w16cex wp14">
+<w:footnotes xmlns:wpc="http://schemas.microsoft.com/office/word/2010/wordprocessingCanvas" xmlns:cx="http://schemas.microsoft.com/office/drawing/2014/chartex" xmlns:cx1="http://schemas.microsoft.com/office/drawing/2015/9/8/chartex" xmlns:cx2="http://schemas.microsoft.com/office/drawing/2015/10/21/chartex" xmlns:cx3="http://schemas.microsoft.com/office/drawing/2016/5/9/chartex" xmlns:cx4="http://schemas.microsoft.com/office/drawing/2016/5/10/chartex" xmlns:cx5="http://schemas.microsoft.com/office/drawing/2016/5/11/chartex" xmlns:cx6="http://schemas.microsoft.com/office/drawing/2016/5/12/chartex" xmlns:cx7="http://schemas.microsoft.com/office/drawing/2016/5/13/chartex" xmlns:cx8="http://schemas.microsoft.com/office/drawing/2016/5/14/chartex" xmlns:mc="http://schemas.openxmlformats.org/markup-compatibility/2006" xmlns:aink="http://schemas.microsoft.com/office/drawing/2016/ink" xmlns:am3d="http://schemas.microsoft.com/office/drawing/2017/model3d" xmlns:o="urn:schemas-microsoft-com:office:office" xmlns:oel="http://schemas.microsoft.com/office/2019/extlst" xmlns:r="http://schemas.openxmlformats.org/officeDocument/2006/relationships" xmlns:m="http://schemas.openxmlformats.org/officeDocument/2006/math" xmlns:v="urn:schemas-microsoft-com:vml" xmlns:wp14="http://schemas.microsoft.com/office/word/2010/wordprocessingDrawing" xmlns:wp="http://schemas.openxmlformats.org/drawingml/2006/wordprocessingDrawing" xmlns:w10="urn:schemas-microsoft-com:office:word" xmlns:w="http://schemas.openxmlformats.org/wordprocessingml/2006/main" xmlns:w14="http://schemas.microsoft.com/office/word/2010/wordml" xmlns:w15="http://schemas.microsoft.com/office/word/2012/wordml" xmlns:w16cex="http://schemas.microsoft.com/office/word/2018/wordml/cex" xmlns:w16cid="http://schemas.microsoft.com/office/word/2016/wordml/cid" xmlns:w16="http://schemas.microsoft.com/office/word/2018/wordml" xmlns:w16du="http://schemas.microsoft.com/office/word/2023/wordml/word16du" xmlns:w16sdtdh="http://schemas.microsoft.com/office/word/2020/wordml/sdtdatahash" xmlns:w16se="http://schemas.microsoft.com/office/word/2015/wordml/symex" xmlns:wpg="http://schemas.microsoft.com/office/word/2010/wordprocessingGroup" xmlns:wpi="http://schemas.microsoft.com/office/word/2010/wordprocessingInk" xmlns:wne="http://schemas.microsoft.com/office/word/2006/wordml" xmlns:wps="http://schemas.microsoft.com/office/word/2010/wordprocessingShape" mc:Ignorable="w14 w15 w16se w16cid w16 w16cex w16sdtdh w16du wp14">
   <w:footnote w:type="separator" w:id="-1">
     <w:p>
       <w:pPr>
@@ -14974,7 +14949,7 @@
 </file>
 
 <file path=word/header1.xml><?xml version="1.0" encoding="utf-8"?>
-<w:hdr xmlns:wpc="http://schemas.microsoft.com/office/word/2010/wordprocessingCanvas" xmlns:cx="http://schemas.microsoft.com/office/drawing/2014/chartex" xmlns:cx1="http://schemas.microsoft.com/office/drawing/2015/9/8/chartex" xmlns:cx2="http://schemas.microsoft.com/office/drawing/2015/10/21/chartex" xmlns:cx3="http://schemas.microsoft.com/office/drawing/2016/5/9/chartex" xmlns:cx4="http://schemas.microsoft.com/office/drawing/2016/5/10/chartex" xmlns:cx5="http://schemas.microsoft.com/office/drawing/2016/5/11/chartex" xmlns:cx6="http://schemas.microsoft.com/office/drawing/2016/5/12/chartex" xmlns:cx7="http://schemas.microsoft.com/office/drawing/2016/5/13/chartex" xmlns:cx8="http://schemas.microsoft.com/office/drawing/2016/5/14/chartex" xmlns:mc="http://schemas.openxmlformats.org/markup-compatibility/2006" xmlns:aink="http://schemas.microsoft.com/office/drawing/2016/ink" xmlns:am3d="http://schemas.microsoft.com/office/drawing/2017/model3d" xmlns:o="urn:schemas-microsoft-com:office:office" xmlns:r="http://schemas.openxmlformats.org/officeDocument/2006/relationships" xmlns:m="http://schemas.openxmlformats.org/officeDocument/2006/math" xmlns:v="urn:schemas-microsoft-com:vml" xmlns:wp14="http://schemas.microsoft.com/office/word/2010/wordprocessingDrawing" xmlns:wp="http://schemas.openxmlformats.org/drawingml/2006/wordprocessingDrawing" xmlns:w10="urn:schemas-microsoft-com:office:word" xmlns:w="http://schemas.openxmlformats.org/wordprocessingml/2006/main" xmlns:w14="http://schemas.microsoft.com/office/word/2010/wordml" xmlns:w15="http://schemas.microsoft.com/office/word/2012/wordml" xmlns:w16cex="http://schemas.microsoft.com/office/word/2018/wordml/cex" xmlns:w16cid="http://schemas.microsoft.com/office/word/2016/wordml/cid" xmlns:w16="http://schemas.microsoft.com/office/word/2018/wordml" xmlns:w16se="http://schemas.microsoft.com/office/word/2015/wordml/symex" xmlns:wpg="http://schemas.microsoft.com/office/word/2010/wordprocessingGroup" xmlns:wpi="http://schemas.microsoft.com/office/word/2010/wordprocessingInk" xmlns:wne="http://schemas.microsoft.com/office/word/2006/wordml" xmlns:wps="http://schemas.microsoft.com/office/word/2010/wordprocessingShape" mc:Ignorable="w14 w15 w16se w16cid w16 w16cex wp14">
+<w:hdr xmlns:wpc="http://schemas.microsoft.com/office/word/2010/wordprocessingCanvas" xmlns:cx="http://schemas.microsoft.com/office/drawing/2014/chartex" xmlns:cx1="http://schemas.microsoft.com/office/drawing/2015/9/8/chartex" xmlns:cx2="http://schemas.microsoft.com/office/drawing/2015/10/21/chartex" xmlns:cx3="http://schemas.microsoft.com/office/drawing/2016/5/9/chartex" xmlns:cx4="http://schemas.microsoft.com/office/drawing/2016/5/10/chartex" xmlns:cx5="http://schemas.microsoft.com/office/drawing/2016/5/11/chartex" xmlns:cx6="http://schemas.microsoft.com/office/drawing/2016/5/12/chartex" xmlns:cx7="http://schemas.microsoft.com/office/drawing/2016/5/13/chartex" xmlns:cx8="http://schemas.microsoft.com/office/drawing/2016/5/14/chartex" xmlns:mc="http://schemas.openxmlformats.org/markup-compatibility/2006" xmlns:aink="http://schemas.microsoft.com/office/drawing/2016/ink" xmlns:am3d="http://schemas.microsoft.com/office/drawing/2017/model3d" xmlns:o="urn:schemas-microsoft-com:office:office" xmlns:oel="http://schemas.microsoft.com/office/2019/extlst" xmlns:r="http://schemas.openxmlformats.org/officeDocument/2006/relationships" xmlns:m="http://schemas.openxmlformats.org/officeDocument/2006/math" xmlns:v="urn:schemas-microsoft-com:vml" xmlns:wp14="http://schemas.microsoft.com/office/word/2010/wordprocessingDrawing" xmlns:wp="http://schemas.openxmlformats.org/drawingml/2006/wordprocessingDrawing" xmlns:w10="urn:schemas-microsoft-com:office:word" xmlns:w="http://schemas.openxmlformats.org/wordprocessingml/2006/main" xmlns:w14="http://schemas.microsoft.com/office/word/2010/wordml" xmlns:w15="http://schemas.microsoft.com/office/word/2012/wordml" xmlns:w16cex="http://schemas.microsoft.com/office/word/2018/wordml/cex" xmlns:w16cid="http://schemas.microsoft.com/office/word/2016/wordml/cid" xmlns:w16="http://schemas.microsoft.com/office/word/2018/wordml" xmlns:w16du="http://schemas.microsoft.com/office/word/2023/wordml/word16du" xmlns:w16sdtdh="http://schemas.microsoft.com/office/word/2020/wordml/sdtdatahash" xmlns:w16se="http://schemas.microsoft.com/office/word/2015/wordml/symex" xmlns:wpg="http://schemas.microsoft.com/office/word/2010/wordprocessingGroup" xmlns:wpi="http://schemas.microsoft.com/office/word/2010/wordprocessingInk" xmlns:wne="http://schemas.microsoft.com/office/word/2006/wordml" xmlns:wps="http://schemas.microsoft.com/office/word/2010/wordprocessingShape" mc:Ignorable="w14 w15 w16se w16cid w16 w16cex w16sdtdh w16du wp14">
   <w:p>
     <w:pPr>
       <w:spacing w:after="120"/>
@@ -15008,7 +14983,7 @@
 </file>
 
 <file path=word/numbering.xml><?xml version="1.0" encoding="utf-8"?>
-<w:numbering xmlns:wpc="http://schemas.microsoft.com/office/word/2010/wordprocessingCanvas" xmlns:cx="http://schemas.microsoft.com/office/drawing/2014/chartex" xmlns:cx1="http://schemas.microsoft.com/office/drawing/2015/9/8/chartex" xmlns:cx2="http://schemas.microsoft.com/office/drawing/2015/10/21/chartex" xmlns:cx3="http://schemas.microsoft.com/office/drawing/2016/5/9/chartex" xmlns:cx4="http://schemas.microsoft.com/office/drawing/2016/5/10/chartex" xmlns:cx5="http://schemas.microsoft.com/office/drawing/2016/5/11/chartex" xmlns:cx6="http://schemas.microsoft.com/office/drawing/2016/5/12/chartex" xmlns:cx7="http://schemas.microsoft.com/office/drawing/2016/5/13/chartex" xmlns:cx8="http://schemas.microsoft.com/office/drawing/2016/5/14/chartex" xmlns:mc="http://schemas.openxmlformats.org/markup-compatibility/2006" xmlns:aink="http://schemas.microsoft.com/office/drawing/2016/ink" xmlns:am3d="http://schemas.microsoft.com/office/drawing/2017/model3d" xmlns:o="urn:schemas-microsoft-com:office:office" xmlns:r="http://schemas.openxmlformats.org/officeDocument/2006/relationships" xmlns:m="http://schemas.openxmlformats.org/officeDocument/2006/math" xmlns:v="urn:schemas-microsoft-com:vml" xmlns:wp14="http://schemas.microsoft.com/office/word/2010/wordprocessingDrawing" xmlns:wp="http://schemas.openxmlformats.org/drawingml/2006/wordprocessingDrawing" xmlns:w10="urn:schemas-microsoft-com:office:word" xmlns:w="http://schemas.openxmlformats.org/wordprocessingml/2006/main" xmlns:w14="http://schemas.microsoft.com/office/word/2010/wordml" xmlns:w15="http://schemas.microsoft.com/office/word/2012/wordml" xmlns:w16cex="http://schemas.microsoft.com/office/word/2018/wordml/cex" xmlns:w16cid="http://schemas.microsoft.com/office/word/2016/wordml/cid" xmlns:w16="http://schemas.microsoft.com/office/word/2018/wordml" xmlns:w16se="http://schemas.microsoft.com/office/word/2015/wordml/symex" xmlns:wpg="http://schemas.microsoft.com/office/word/2010/wordprocessingGroup" xmlns:wpi="http://schemas.microsoft.com/office/word/2010/wordprocessingInk" xmlns:wne="http://schemas.microsoft.com/office/word/2006/wordml" xmlns:wps="http://schemas.microsoft.com/office/word/2010/wordprocessingShape" mc:Ignorable="w14 w15 w16se w16cid w16 w16cex wp14">
+<w:numbering xmlns:wpc="http://schemas.microsoft.com/office/word/2010/wordprocessingCanvas" xmlns:cx="http://schemas.microsoft.com/office/drawing/2014/chartex" xmlns:cx1="http://schemas.microsoft.com/office/drawing/2015/9/8/chartex" xmlns:cx2="http://schemas.microsoft.com/office/drawing/2015/10/21/chartex" xmlns:cx3="http://schemas.microsoft.com/office/drawing/2016/5/9/chartex" xmlns:cx4="http://schemas.microsoft.com/office/drawing/2016/5/10/chartex" xmlns:cx5="http://schemas.microsoft.com/office/drawing/2016/5/11/chartex" xmlns:cx6="http://schemas.microsoft.com/office/drawing/2016/5/12/chartex" xmlns:cx7="http://schemas.microsoft.com/office/drawing/2016/5/13/chartex" xmlns:cx8="http://schemas.microsoft.com/office/drawing/2016/5/14/chartex" xmlns:mc="http://schemas.openxmlformats.org/markup-compatibility/2006" xmlns:aink="http://schemas.microsoft.com/office/drawing/2016/ink" xmlns:am3d="http://schemas.microsoft.com/office/drawing/2017/model3d" xmlns:o="urn:schemas-microsoft-com:office:office" xmlns:oel="http://schemas.microsoft.com/office/2019/extlst" xmlns:r="http://schemas.openxmlformats.org/officeDocument/2006/relationships" xmlns:m="http://schemas.openxmlformats.org/officeDocument/2006/math" xmlns:v="urn:schemas-microsoft-com:vml" xmlns:wp14="http://schemas.microsoft.com/office/word/2010/wordprocessingDrawing" xmlns:wp="http://schemas.openxmlformats.org/drawingml/2006/wordprocessingDrawing" xmlns:w10="urn:schemas-microsoft-com:office:word" xmlns:w="http://schemas.openxmlformats.org/wordprocessingml/2006/main" xmlns:w14="http://schemas.microsoft.com/office/word/2010/wordml" xmlns:w15="http://schemas.microsoft.com/office/word/2012/wordml" xmlns:w16cex="http://schemas.microsoft.com/office/word/2018/wordml/cex" xmlns:w16cid="http://schemas.microsoft.com/office/word/2016/wordml/cid" xmlns:w16="http://schemas.microsoft.com/office/word/2018/wordml" xmlns:w16du="http://schemas.microsoft.com/office/word/2023/wordml/word16du" xmlns:w16sdtdh="http://schemas.microsoft.com/office/word/2020/wordml/sdtdatahash" xmlns:w16se="http://schemas.microsoft.com/office/word/2015/wordml/symex" xmlns:wpg="http://schemas.microsoft.com/office/word/2010/wordprocessingGroup" xmlns:wpi="http://schemas.microsoft.com/office/word/2010/wordprocessingInk" xmlns:wne="http://schemas.microsoft.com/office/word/2006/wordml" xmlns:wps="http://schemas.microsoft.com/office/word/2010/wordprocessingShape" mc:Ignorable="w14 w15 w16se w16cid w16 w16cex w16sdtdh w16du wp14">
   <w:abstractNum w:abstractNumId="0" w15:restartNumberingAfterBreak="0">
     <w:nsid w:val="04F3046E"/>
     <w:multiLevelType w:val="hybridMultilevel"/>
@@ -19452,124 +19427,124 @@
       </w:rPr>
     </w:lvl>
   </w:abstractNum>
-  <w:num w:numId="1">
+  <w:num w:numId="1" w16cid:durableId="1317150542">
     <w:abstractNumId w:val="38"/>
   </w:num>
-  <w:num w:numId="2">
+  <w:num w:numId="2" w16cid:durableId="571086020">
     <w:abstractNumId w:val="35"/>
   </w:num>
-  <w:num w:numId="3">
+  <w:num w:numId="3" w16cid:durableId="116800527">
     <w:abstractNumId w:val="19"/>
   </w:num>
-  <w:num w:numId="4">
+  <w:num w:numId="4" w16cid:durableId="659117688">
     <w:abstractNumId w:val="42"/>
   </w:num>
-  <w:num w:numId="5">
+  <w:num w:numId="5" w16cid:durableId="726538574">
     <w:abstractNumId w:val="29"/>
   </w:num>
-  <w:num w:numId="6">
+  <w:num w:numId="6" w16cid:durableId="1647514823">
     <w:abstractNumId w:val="22"/>
   </w:num>
-  <w:num w:numId="7">
+  <w:num w:numId="7" w16cid:durableId="1883440569">
     <w:abstractNumId w:val="0"/>
   </w:num>
-  <w:num w:numId="8">
+  <w:num w:numId="8" w16cid:durableId="1736317967">
     <w:abstractNumId w:val="21"/>
   </w:num>
-  <w:num w:numId="9">
+  <w:num w:numId="9" w16cid:durableId="901914393">
     <w:abstractNumId w:val="10"/>
   </w:num>
-  <w:num w:numId="10">
+  <w:num w:numId="10" w16cid:durableId="1508248560">
     <w:abstractNumId w:val="17"/>
   </w:num>
-  <w:num w:numId="11">
+  <w:num w:numId="11" w16cid:durableId="1925798674">
     <w:abstractNumId w:val="12"/>
   </w:num>
-  <w:num w:numId="12">
+  <w:num w:numId="12" w16cid:durableId="1955935825">
     <w:abstractNumId w:val="36"/>
   </w:num>
-  <w:num w:numId="13">
+  <w:num w:numId="13" w16cid:durableId="803622206">
     <w:abstractNumId w:val="26"/>
   </w:num>
-  <w:num w:numId="14">
+  <w:num w:numId="14" w16cid:durableId="646908019">
     <w:abstractNumId w:val="46"/>
   </w:num>
-  <w:num w:numId="15">
+  <w:num w:numId="15" w16cid:durableId="2139298973">
     <w:abstractNumId w:val="1"/>
   </w:num>
-  <w:num w:numId="16">
+  <w:num w:numId="16" w16cid:durableId="782770404">
     <w:abstractNumId w:val="11"/>
   </w:num>
-  <w:num w:numId="17">
+  <w:num w:numId="17" w16cid:durableId="308637923">
     <w:abstractNumId w:val="5"/>
   </w:num>
-  <w:num w:numId="18">
+  <w:num w:numId="18" w16cid:durableId="221865971">
     <w:abstractNumId w:val="44"/>
   </w:num>
-  <w:num w:numId="19">
+  <w:num w:numId="19" w16cid:durableId="406658886">
     <w:abstractNumId w:val="31"/>
   </w:num>
-  <w:num w:numId="20">
+  <w:num w:numId="20" w16cid:durableId="1755126154">
     <w:abstractNumId w:val="4"/>
   </w:num>
-  <w:num w:numId="21">
+  <w:num w:numId="21" w16cid:durableId="425079580">
     <w:abstractNumId w:val="41"/>
   </w:num>
-  <w:num w:numId="22">
+  <w:num w:numId="22" w16cid:durableId="1796411129">
     <w:abstractNumId w:val="45"/>
   </w:num>
-  <w:num w:numId="23">
+  <w:num w:numId="23" w16cid:durableId="574752187">
     <w:abstractNumId w:val="16"/>
   </w:num>
-  <w:num w:numId="24">
+  <w:num w:numId="24" w16cid:durableId="2020961640">
     <w:abstractNumId w:val="27"/>
   </w:num>
-  <w:num w:numId="25">
+  <w:num w:numId="25" w16cid:durableId="1269315210">
     <w:abstractNumId w:val="18"/>
   </w:num>
-  <w:num w:numId="26">
+  <w:num w:numId="26" w16cid:durableId="610169689">
     <w:abstractNumId w:val="8"/>
   </w:num>
-  <w:num w:numId="27">
+  <w:num w:numId="27" w16cid:durableId="713771015">
     <w:abstractNumId w:val="7"/>
   </w:num>
-  <w:num w:numId="28">
+  <w:num w:numId="28" w16cid:durableId="370502494">
     <w:abstractNumId w:val="9"/>
   </w:num>
-  <w:num w:numId="29">
+  <w:num w:numId="29" w16cid:durableId="173038673">
     <w:abstractNumId w:val="43"/>
   </w:num>
-  <w:num w:numId="30">
+  <w:num w:numId="30" w16cid:durableId="398138705">
     <w:abstractNumId w:val="20"/>
   </w:num>
-  <w:num w:numId="31">
+  <w:num w:numId="31" w16cid:durableId="558905670">
     <w:abstractNumId w:val="25"/>
   </w:num>
-  <w:num w:numId="32">
+  <w:num w:numId="32" w16cid:durableId="523711669">
     <w:abstractNumId w:val="37"/>
   </w:num>
-  <w:num w:numId="33">
+  <w:num w:numId="33" w16cid:durableId="388958517">
     <w:abstractNumId w:val="14"/>
   </w:num>
-  <w:num w:numId="34">
+  <w:num w:numId="34" w16cid:durableId="871260547">
     <w:abstractNumId w:val="32"/>
   </w:num>
-  <w:num w:numId="35">
+  <w:num w:numId="35" w16cid:durableId="109592458">
     <w:abstractNumId w:val="24"/>
   </w:num>
-  <w:num w:numId="36">
+  <w:num w:numId="36" w16cid:durableId="1126855552">
     <w:abstractNumId w:val="39"/>
   </w:num>
-  <w:num w:numId="37">
+  <w:num w:numId="37" w16cid:durableId="2058049609">
     <w:abstractNumId w:val="15"/>
   </w:num>
-  <w:num w:numId="38">
+  <w:num w:numId="38" w16cid:durableId="1907379406">
     <w:abstractNumId w:val="30"/>
   </w:num>
-  <w:num w:numId="39">
+  <w:num w:numId="39" w16cid:durableId="1362779650">
     <w:abstractNumId w:val="23"/>
   </w:num>
-  <w:num w:numId="40">
+  <w:num w:numId="40" w16cid:durableId="305673180">
     <w:abstractNumId w:val="3"/>
     <w:lvlOverride w:ilvl="0">
       <w:startOverride w:val="1"/>
@@ -19599,35 +19574,35 @@
       <w:startOverride w:val="1"/>
     </w:lvlOverride>
   </w:num>
-  <w:num w:numId="41">
+  <w:num w:numId="41" w16cid:durableId="1791051976">
     <w:abstractNumId w:val="34"/>
   </w:num>
-  <w:num w:numId="42">
+  <w:num w:numId="42" w16cid:durableId="2093696854">
     <w:abstractNumId w:val="3"/>
   </w:num>
-  <w:num w:numId="43">
+  <w:num w:numId="43" w16cid:durableId="500002844">
     <w:abstractNumId w:val="40"/>
   </w:num>
-  <w:num w:numId="44">
+  <w:num w:numId="44" w16cid:durableId="1251349272">
     <w:abstractNumId w:val="13"/>
   </w:num>
-  <w:num w:numId="45">
+  <w:num w:numId="45" w16cid:durableId="971440919">
     <w:abstractNumId w:val="33"/>
   </w:num>
-  <w:num w:numId="46">
+  <w:num w:numId="46" w16cid:durableId="2027175693">
     <w:abstractNumId w:val="28"/>
   </w:num>
-  <w:num w:numId="47">
+  <w:num w:numId="47" w16cid:durableId="1147744684">
     <w:abstractNumId w:val="2"/>
   </w:num>
-  <w:num w:numId="48">
+  <w:num w:numId="48" w16cid:durableId="108354627">
     <w:abstractNumId w:val="6"/>
   </w:num>
 </w:numbering>
 </file>
 
 <file path=word/styles.xml><?xml version="1.0" encoding="utf-8"?>
-<w:styles xmlns:mc="http://schemas.openxmlformats.org/markup-compatibility/2006" xmlns:r="http://schemas.openxmlformats.org/officeDocument/2006/relationships" xmlns:w="http://schemas.openxmlformats.org/wordprocessingml/2006/main" xmlns:w14="http://schemas.microsoft.com/office/word/2010/wordml" xmlns:w15="http://schemas.microsoft.com/office/word/2012/wordml" xmlns:w16cex="http://schemas.microsoft.com/office/word/2018/wordml/cex" xmlns:w16cid="http://schemas.microsoft.com/office/word/2016/wordml/cid" xmlns:w16="http://schemas.microsoft.com/office/word/2018/wordml" xmlns:w16se="http://schemas.microsoft.com/office/word/2015/wordml/symex" mc:Ignorable="w14 w15 w16se w16cid w16 w16cex">
+<w:styles xmlns:mc="http://schemas.openxmlformats.org/markup-compatibility/2006" xmlns:r="http://schemas.openxmlformats.org/officeDocument/2006/relationships" xmlns:w="http://schemas.openxmlformats.org/wordprocessingml/2006/main" xmlns:w14="http://schemas.microsoft.com/office/word/2010/wordml" xmlns:w15="http://schemas.microsoft.com/office/word/2012/wordml" xmlns:w16cex="http://schemas.microsoft.com/office/word/2018/wordml/cex" xmlns:w16cid="http://schemas.microsoft.com/office/word/2016/wordml/cid" xmlns:w16="http://schemas.microsoft.com/office/word/2018/wordml" xmlns:w16du="http://schemas.microsoft.com/office/word/2023/wordml/word16du" xmlns:w16sdtdh="http://schemas.microsoft.com/office/word/2020/wordml/sdtdatahash" xmlns:w16se="http://schemas.microsoft.com/office/word/2015/wordml/symex" mc:Ignorable="w14 w15 w16se w16cid w16 w16cex w16sdtdh w16du">
   <w:docDefaults>
     <w:rPrDefault>
       <w:rPr>
@@ -20257,6 +20232,16 @@
       <w:szCs w:val="20"/>
     </w:rPr>
   </w:style>
+  <w:style w:type="paragraph" w:styleId="Revision">
+    <w:name w:val="Revision"/>
+    <w:hidden/>
+    <w:uiPriority w:val="99"/>
+    <w:semiHidden/>
+    <w:rsid w:val="00633389"/>
+    <w:pPr>
+      <w:spacing w:after="0" w:line="240" w:lineRule="auto"/>
+    </w:pPr>
+  </w:style>
 </w:styles>
 </file>
 
@@ -20522,10 +20507,21 @@
 </file>
 
 <file path=customXml/item1.xml><?xml version="1.0" encoding="utf-8"?>
-<b:Sources xmlns:b="http://schemas.openxmlformats.org/officeDocument/2006/bibliography" xmlns="http://schemas.openxmlformats.org/officeDocument/2006/bibliography" SelectedStyle="\APASixthEditionOfficeOnline.xsl" StyleName="APA" Version="6"/>
+<p:properties xmlns:p="http://schemas.microsoft.com/office/2006/metadata/properties" xmlns:xsi="http://www.w3.org/2001/XMLSchema-instance" xmlns:pc="http://schemas.microsoft.com/office/infopath/2007/PartnerControls">
+  <documentManagement/>
+</p:properties>
 </file>
 
 <file path=customXml/item2.xml><?xml version="1.0" encoding="utf-8"?>
+<?mso-contentType ?>
+<FormTemplates xmlns="http://schemas.microsoft.com/sharepoint/v3/contenttype/forms">
+  <Display>DocumentLibraryForm</Display>
+  <Edit>DocumentLibraryForm</Edit>
+  <New>DocumentLibraryForm</New>
+</FormTemplates>
+</file>
+
+<file path=customXml/item3.xml><?xml version="1.0" encoding="utf-8"?>
 <ct:contentTypeSchema xmlns:ct="http://schemas.microsoft.com/office/2006/metadata/contentType" xmlns:ma="http://schemas.microsoft.com/office/2006/metadata/properties/metaAttributes" ct:_="" ma:_="" ma:contentTypeName="Document" ma:contentTypeID="0x0101000756E07B8C6FDF4AA9C8148FCBB0BCEE" ma:contentTypeVersion="13" ma:contentTypeDescription="Create a new document." ma:contentTypeScope="" ma:versionID="b62d432bac6dec47124084001d1d8c0e">
   <xsd:schema xmlns:xsd="http://www.w3.org/2001/XMLSchema" xmlns:xs="http://www.w3.org/2001/XMLSchema" xmlns:p="http://schemas.microsoft.com/office/2006/metadata/properties" xmlns:ns3="048b29e2-e056-46d7-9f03-f58d16224128" xmlns:ns4="29140ecd-3393-4559-a649-14a344578679" targetNamespace="http://schemas.microsoft.com/office/2006/metadata/properties" ma:root="true" ma:fieldsID="75bd8a96ed98f1b031ae9efe5d7a215c" ns3:_="" ns4:_="">
     <xsd:import namespace="048b29e2-e056-46d7-9f03-f58d16224128"/>
@@ -20748,30 +20744,28 @@
 </ct:contentTypeSchema>
 </file>
 
-<file path=customXml/item3.xml><?xml version="1.0" encoding="utf-8"?>
-<?mso-contentType ?>
-<FormTemplates xmlns="http://schemas.microsoft.com/sharepoint/v3/contenttype/forms">
-  <Display>DocumentLibraryForm</Display>
-  <Edit>DocumentLibraryForm</Edit>
-  <New>DocumentLibraryForm</New>
-</FormTemplates>
-</file>
-
 <file path=customXml/item4.xml><?xml version="1.0" encoding="utf-8"?>
-<p:properties xmlns:p="http://schemas.microsoft.com/office/2006/metadata/properties" xmlns:xsi="http://www.w3.org/2001/XMLSchema-instance" xmlns:pc="http://schemas.microsoft.com/office/infopath/2007/PartnerControls">
-  <documentManagement/>
-</p:properties>
+<b:Sources xmlns:b="http://schemas.openxmlformats.org/officeDocument/2006/bibliography" xmlns="http://schemas.openxmlformats.org/officeDocument/2006/bibliography" SelectedStyle="\APASixthEditionOfficeOnline.xsl" StyleName="APA" Version="6"/>
 </file>
 
 <file path=customXml/itemProps1.xml><?xml version="1.0" encoding="utf-8"?>
-<ds:datastoreItem xmlns:ds="http://schemas.openxmlformats.org/officeDocument/2006/customXml" ds:itemID="{175A42F6-9867-46DC-B631-4B9CA2CD612A}">
+<ds:datastoreItem xmlns:ds="http://schemas.openxmlformats.org/officeDocument/2006/customXml" ds:itemID="{B620CFD4-3F4A-4315-AE36-70F17467C89E}">
   <ds:schemaRefs>
-    <ds:schemaRef ds:uri="http://schemas.openxmlformats.org/officeDocument/2006/bibliography"/>
+    <ds:schemaRef ds:uri="http://schemas.microsoft.com/office/2006/metadata/properties"/>
+    <ds:schemaRef ds:uri="http://schemas.microsoft.com/office/infopath/2007/PartnerControls"/>
   </ds:schemaRefs>
 </ds:datastoreItem>
 </file>
 
 <file path=customXml/itemProps2.xml><?xml version="1.0" encoding="utf-8"?>
+<ds:datastoreItem xmlns:ds="http://schemas.openxmlformats.org/officeDocument/2006/customXml" ds:itemID="{A1334C2B-7D11-436C-BDCA-8722FDC55748}">
+  <ds:schemaRefs>
+    <ds:schemaRef ds:uri="http://schemas.microsoft.com/sharepoint/v3/contenttype/forms"/>
+  </ds:schemaRefs>
+</ds:datastoreItem>
+</file>
+
+<file path=customXml/itemProps3.xml><?xml version="1.0" encoding="utf-8"?>
 <ds:datastoreItem xmlns:ds="http://schemas.openxmlformats.org/officeDocument/2006/customXml" ds:itemID="{48C1C441-4685-430A-AC2F-FA688E6F846D}">
   <ds:schemaRefs>
     <ds:schemaRef ds:uri="http://schemas.microsoft.com/office/2006/metadata/contentType"/>
@@ -20790,19 +20784,10 @@
 </ds:datastoreItem>
 </file>
 
-<file path=customXml/itemProps3.xml><?xml version="1.0" encoding="utf-8"?>
-<ds:datastoreItem xmlns:ds="http://schemas.openxmlformats.org/officeDocument/2006/customXml" ds:itemID="{A1334C2B-7D11-436C-BDCA-8722FDC55748}">
+<file path=customXml/itemProps4.xml><?xml version="1.0" encoding="utf-8"?>
+<ds:datastoreItem xmlns:ds="http://schemas.openxmlformats.org/officeDocument/2006/customXml" ds:itemID="{175A42F6-9867-46DC-B631-4B9CA2CD612A}">
   <ds:schemaRefs>
-    <ds:schemaRef ds:uri="http://schemas.microsoft.com/sharepoint/v3/contenttype/forms"/>
-  </ds:schemaRefs>
-</ds:datastoreItem>
-</file>
-
-<file path=customXml/itemProps4.xml><?xml version="1.0" encoding="utf-8"?>
-<ds:datastoreItem xmlns:ds="http://schemas.openxmlformats.org/officeDocument/2006/customXml" ds:itemID="{B620CFD4-3F4A-4315-AE36-70F17467C89E}">
-  <ds:schemaRefs>
-    <ds:schemaRef ds:uri="http://schemas.microsoft.com/office/2006/metadata/properties"/>
-    <ds:schemaRef ds:uri="http://schemas.microsoft.com/office/infopath/2007/PartnerControls"/>
+    <ds:schemaRef ds:uri="http://schemas.openxmlformats.org/officeDocument/2006/bibliography"/>
   </ds:schemaRefs>
 </ds:datastoreItem>
 </file>
</xml_diff>